<commit_message>
added additional classification metrics
</commit_message>
<xml_diff>
--- a/CapstoneP1/MachineLearning/MachineLearningAlgorithmsInformation.docx
+++ b/CapstoneP1/MachineLearning/MachineLearningAlgorithmsInformation.docx
@@ -29,8 +29,6 @@
         </w:rPr>
         <w:t xml:space="preserve"> decision flow</w:t>
       </w:r>
-      <w:bookmarkStart w:id="0" w:name="_GoBack"/>
-      <w:bookmarkEnd w:id="0"/>
       <w:r>
         <w:rPr>
           <w:b/>
@@ -372,6 +370,45 @@
     </w:p>
     <w:p>
       <w:pPr>
+        <w:rPr>
+          <w:rFonts w:cstheme="minorHAnsi"/>
+          <w:b/>
+          <w:bCs/>
+        </w:rPr>
+      </w:pPr>
+      <w:proofErr w:type="spellStart"/>
+      <w:r>
+        <w:rPr>
+          <w:rFonts w:cstheme="minorHAnsi"/>
+          <w:b/>
+          <w:bCs/>
+          <w:color w:val="242729"/>
+          <w:shd w:val="clear" w:color="auto" w:fill="FFFFFF"/>
+        </w:rPr>
+        <w:t>GridSearch</w:t>
+      </w:r>
+      <w:proofErr w:type="spellEnd"/>
+      <w:r>
+        <w:rPr>
+          <w:rFonts w:cstheme="minorHAnsi"/>
+          <w:b/>
+          <w:bCs/>
+          <w:color w:val="242729"/>
+          <w:shd w:val="clear" w:color="auto" w:fill="FFFFFF"/>
+        </w:rPr>
+        <w:t xml:space="preserve"> will split training data</w:t>
+      </w:r>
+      <w:r>
+        <w:rPr>
+          <w:rFonts w:cstheme="minorHAnsi"/>
+          <w:color w:val="242729"/>
+          <w:shd w:val="clear" w:color="auto" w:fill="FFFFFF"/>
+        </w:rPr>
+        <w:t xml:space="preserve"> further into train and test to tune the hyper-parameters passed to it. And finally fit the model on the whole train data with best found parameters.  Next test the model on the test data you kept aside in the beginning</w:t>
+      </w:r>
+    </w:p>
+    <w:p>
+      <w:pPr>
         <w:spacing w:after="0"/>
       </w:pPr>
       <w:r>
@@ -608,6 +645,7 @@
       </w:pPr>
       <w:proofErr w:type="spellStart"/>
       <w:r>
+        <w:lastRenderedPageBreak/>
         <w:t>gs.fit</w:t>
       </w:r>
       <w:proofErr w:type="spellEnd"/>
@@ -690,7 +728,6 @@
       </w:pPr>
       <w:proofErr w:type="spellStart"/>
       <w:r>
-        <w:lastRenderedPageBreak/>
         <w:t>classification_metrics</w:t>
       </w:r>
       <w:proofErr w:type="spellEnd"/>
@@ -1434,6 +1471,7 @@
         <w:rPr>
           <w:rFonts w:cstheme="minorHAnsi"/>
         </w:rPr>
+        <w:lastRenderedPageBreak/>
         <w:t>Plot Actual y vs. Predicted y</w:t>
       </w:r>
     </w:p>
@@ -1482,7 +1520,6 @@
         <w:rPr>
           <w:rFonts w:cstheme="minorHAnsi"/>
         </w:rPr>
-        <w:lastRenderedPageBreak/>
         <w:t xml:space="preserve">Plot feature Xi vs </w:t>
       </w:r>
       <w:proofErr w:type="spellStart"/>
@@ -2516,6 +2553,27 @@
           <w:rFonts w:cstheme="minorHAnsi"/>
         </w:rPr>
         <w:tab/>
+      </w:r>
+    </w:p>
+    <w:p>
+      <w:pPr>
+        <w:spacing w:after="0"/>
+        <w:rPr>
+          <w:rFonts w:cstheme="minorHAnsi"/>
+        </w:rPr>
+      </w:pPr>
+      <w:r>
+        <w:rPr>
+          <w:rFonts w:cstheme="minorHAnsi"/>
+        </w:rPr>
+        <w:tab/>
+      </w:r>
+      <w:bookmarkStart w:id="0" w:name="_GoBack"/>
+      <w:bookmarkEnd w:id="0"/>
+      <w:r>
+        <w:rPr>
+          <w:rFonts w:cstheme="minorHAnsi"/>
+        </w:rPr>
         <w:t>From Confusion Matrix Calculate</w:t>
       </w:r>
       <w:r>
@@ -2524,6 +2582,14 @@
         </w:rPr>
         <w:t xml:space="preserve"> or run Classification Report</w:t>
       </w:r>
+    </w:p>
+    <w:p>
+      <w:pPr>
+        <w:spacing w:after="0"/>
+        <w:rPr>
+          <w:rFonts w:cstheme="minorHAnsi"/>
+        </w:rPr>
+      </w:pPr>
     </w:p>
     <w:p>
       <w:pPr>
@@ -2576,6 +2642,26 @@
           <w:rFonts w:cstheme="minorHAnsi"/>
         </w:rPr>
         <w:tab/>
+      </w:r>
+    </w:p>
+    <w:p>
+      <w:pPr>
+        <w:spacing w:after="0"/>
+        <w:rPr>
+          <w:rFonts w:cstheme="minorHAnsi"/>
+        </w:rPr>
+      </w:pPr>
+      <w:r>
+        <w:rPr>
+          <w:rFonts w:cstheme="minorHAnsi"/>
+        </w:rPr>
+        <w:tab/>
+      </w:r>
+      <w:r>
+        <w:rPr>
+          <w:rFonts w:cstheme="minorHAnsi"/>
+        </w:rPr>
+        <w:tab/>
         <w:t xml:space="preserve">Recall = true positive / (true positive + false negative)  </w:t>
       </w:r>
     </w:p>
@@ -2648,6 +2734,90 @@
           <w:rFonts w:cstheme="minorHAnsi"/>
         </w:rPr>
       </w:pPr>
+    </w:p>
+    <w:p>
+      <w:pPr>
+        <w:spacing w:after="0"/>
+        <w:rPr>
+          <w:rFonts w:cstheme="minorHAnsi"/>
+        </w:rPr>
+      </w:pPr>
+      <w:r>
+        <w:rPr>
+          <w:rFonts w:cstheme="minorHAnsi"/>
+        </w:rPr>
+        <w:tab/>
+      </w:r>
+      <w:r>
+        <w:rPr>
+          <w:rFonts w:cstheme="minorHAnsi"/>
+        </w:rPr>
+        <w:tab/>
+        <w:t xml:space="preserve">Sensitivity = </w:t>
+      </w:r>
+      <w:r>
+        <w:rPr>
+          <w:rFonts w:cstheme="minorHAnsi"/>
+        </w:rPr>
+        <w:t xml:space="preserve">true positive / (true positive + false negative)  </w:t>
+      </w:r>
+      <w:r>
+        <w:rPr>
+          <w:rFonts w:cstheme="minorHAnsi"/>
+        </w:rPr>
+        <w:tab/>
+      </w:r>
+      <w:r>
+        <w:rPr>
+          <w:rFonts w:cstheme="minorHAnsi"/>
+        </w:rPr>
+        <w:tab/>
+      </w:r>
+    </w:p>
+    <w:p>
+      <w:pPr>
+        <w:spacing w:after="0"/>
+        <w:rPr>
+          <w:rFonts w:cstheme="minorHAnsi"/>
+        </w:rPr>
+      </w:pPr>
+    </w:p>
+    <w:p>
+      <w:pPr>
+        <w:spacing w:after="0"/>
+        <w:rPr>
+          <w:rFonts w:cstheme="minorHAnsi"/>
+        </w:rPr>
+      </w:pPr>
+      <w:r>
+        <w:rPr>
+          <w:rFonts w:cstheme="minorHAnsi"/>
+        </w:rPr>
+        <w:tab/>
+      </w:r>
+      <w:r>
+        <w:rPr>
+          <w:rFonts w:cstheme="minorHAnsi"/>
+        </w:rPr>
+        <w:tab/>
+        <w:t>Specificity = true negative / (true negative + false positive)</w:t>
+      </w:r>
+    </w:p>
+    <w:p>
+      <w:pPr>
+        <w:spacing w:after="0"/>
+        <w:rPr>
+          <w:rFonts w:cstheme="minorHAnsi"/>
+        </w:rPr>
+      </w:pPr>
+    </w:p>
+    <w:p>
+      <w:pPr>
+        <w:spacing w:after="0"/>
+        <w:rPr>
+          <w:rFonts w:cstheme="minorHAnsi"/>
+        </w:rPr>
+      </w:pPr>
       <w:r>
         <w:rPr>
           <w:rFonts w:cstheme="minorHAnsi"/>
@@ -2702,6 +2872,14 @@
           <w:rFonts w:cstheme="minorHAnsi"/>
         </w:rPr>
       </w:pPr>
+    </w:p>
+    <w:p>
+      <w:pPr>
+        <w:spacing w:after="0"/>
+        <w:rPr>
+          <w:rFonts w:cstheme="minorHAnsi"/>
+        </w:rPr>
+      </w:pPr>
       <w:r>
         <w:rPr>
           <w:rFonts w:cstheme="minorHAnsi"/>
@@ -2723,6 +2901,14 @@
           <w:rFonts w:cstheme="minorHAnsi"/>
         </w:rPr>
       </w:pPr>
+    </w:p>
+    <w:p>
+      <w:pPr>
+        <w:spacing w:after="0"/>
+        <w:rPr>
+          <w:rFonts w:cstheme="minorHAnsi"/>
+        </w:rPr>
+      </w:pPr>
       <w:r>
         <w:rPr>
           <w:rFonts w:cstheme="minorHAnsi"/>
@@ -2821,6 +3007,126 @@
         <w:spacing w:after="0"/>
         <w:rPr>
           <w:rFonts w:cstheme="minorHAnsi"/>
+        </w:rPr>
+      </w:pPr>
+    </w:p>
+    <w:p>
+      <w:pPr>
+        <w:spacing w:after="0"/>
+        <w:rPr>
+          <w:rFonts w:cstheme="minorHAnsi"/>
+        </w:rPr>
+      </w:pPr>
+    </w:p>
+    <w:p>
+      <w:pPr>
+        <w:spacing w:after="0"/>
+        <w:rPr>
+          <w:rFonts w:cstheme="minorHAnsi"/>
+        </w:rPr>
+      </w:pPr>
+    </w:p>
+    <w:p>
+      <w:pPr>
+        <w:spacing w:after="0"/>
+        <w:rPr>
+          <w:rFonts w:cstheme="minorHAnsi"/>
+        </w:rPr>
+      </w:pPr>
+    </w:p>
+    <w:p>
+      <w:pPr>
+        <w:spacing w:after="0"/>
+        <w:rPr>
+          <w:rFonts w:cstheme="minorHAnsi"/>
+        </w:rPr>
+      </w:pPr>
+    </w:p>
+    <w:p>
+      <w:pPr>
+        <w:spacing w:after="0"/>
+        <w:rPr>
+          <w:rFonts w:cstheme="minorHAnsi"/>
+        </w:rPr>
+      </w:pPr>
+    </w:p>
+    <w:p>
+      <w:pPr>
+        <w:spacing w:after="0"/>
+        <w:rPr>
+          <w:rFonts w:cstheme="minorHAnsi"/>
+        </w:rPr>
+      </w:pPr>
+    </w:p>
+    <w:p>
+      <w:pPr>
+        <w:spacing w:after="0"/>
+        <w:rPr>
+          <w:rFonts w:cstheme="minorHAnsi"/>
+        </w:rPr>
+      </w:pPr>
+    </w:p>
+    <w:p>
+      <w:pPr>
+        <w:spacing w:after="0"/>
+        <w:rPr>
+          <w:rFonts w:cstheme="minorHAnsi"/>
+        </w:rPr>
+      </w:pPr>
+    </w:p>
+    <w:p>
+      <w:pPr>
+        <w:spacing w:after="0"/>
+        <w:rPr>
+          <w:rFonts w:cstheme="minorHAnsi"/>
+        </w:rPr>
+      </w:pPr>
+    </w:p>
+    <w:p>
+      <w:pPr>
+        <w:spacing w:after="0"/>
+        <w:rPr>
+          <w:rFonts w:cstheme="minorHAnsi"/>
+        </w:rPr>
+      </w:pPr>
+    </w:p>
+    <w:p>
+      <w:pPr>
+        <w:spacing w:after="0"/>
+        <w:rPr>
+          <w:rFonts w:cstheme="minorHAnsi"/>
+        </w:rPr>
+      </w:pPr>
+    </w:p>
+    <w:p>
+      <w:pPr>
+        <w:spacing w:after="0"/>
+        <w:rPr>
+          <w:rFonts w:cstheme="minorHAnsi"/>
+        </w:rPr>
+      </w:pPr>
+    </w:p>
+    <w:p>
+      <w:pPr>
+        <w:spacing w:after="0"/>
+        <w:rPr>
+          <w:rFonts w:cstheme="minorHAnsi"/>
+        </w:rPr>
+      </w:pPr>
+    </w:p>
+    <w:p>
+      <w:pPr>
+        <w:spacing w:after="0"/>
+        <w:rPr>
+          <w:rFonts w:cstheme="minorHAnsi"/>
+        </w:rPr>
+      </w:pPr>
+    </w:p>
+    <w:p>
+      <w:pPr>
+        <w:spacing w:after="0"/>
+        <w:rPr>
+          <w:rFonts w:cstheme="minorHAnsi"/>
           <w:b/>
           <w:bCs/>
           <w:sz w:val="24"/>
@@ -2861,9 +3167,9 @@
           <w:noProof/>
         </w:rPr>
         <w:drawing>
-          <wp:inline distT="0" distB="0" distL="0" distR="0" wp14:anchorId="4E7AFF45" wp14:editId="754CC94C">
-            <wp:extent cx="3200400" cy="1955800"/>
-            <wp:effectExtent l="0" t="0" r="0" b="6350"/>
+          <wp:inline distT="0" distB="0" distL="0" distR="0" wp14:anchorId="4E7AFF45" wp14:editId="5B9EFCAE">
+            <wp:extent cx="3929107" cy="3016332"/>
+            <wp:effectExtent l="0" t="0" r="0" b="0"/>
             <wp:docPr id="9" name="Picture 9"/>
             <wp:cNvGraphicFramePr>
               <a:graphicFrameLocks xmlns:a="http://schemas.openxmlformats.org/drawingml/2006/main" noChangeAspect="1"/>
@@ -2884,7 +3190,7 @@
                   <pic:spPr>
                     <a:xfrm>
                       <a:off x="0" y="0"/>
-                      <a:ext cx="3210676" cy="1962080"/>
+                      <a:ext cx="3972410" cy="3049575"/>
                     </a:xfrm>
                     <a:prstGeom prst="rect">
                       <a:avLst/>
@@ -2895,6 +3201,29 @@
             </a:graphic>
           </wp:inline>
         </w:drawing>
+      </w:r>
+    </w:p>
+    <w:p>
+      <w:pPr>
+        <w:jc w:val="center"/>
+      </w:pPr>
+      <w:r>
+        <w:t>y axis is sensitivity.  x axis is (1-specificity)  Chart is for various threshold settings (cutoff probability values for logistic regression)</w:t>
+      </w:r>
+    </w:p>
+    <w:p>
+      <w:pPr>
+        <w:rPr>
+          <w:b/>
+          <w:bCs/>
+        </w:rPr>
+      </w:pPr>
+      <w:r>
+        <w:rPr>
+          <w:b/>
+          <w:bCs/>
+        </w:rPr>
+        <w:tab/>
       </w:r>
     </w:p>
     <w:p>
@@ -2959,7 +3288,6 @@
     </w:p>
     <w:p>
       <w:r>
-        <w:lastRenderedPageBreak/>
         <w:tab/>
         <w:t xml:space="preserve">Sample Code for </w:t>
       </w:r>
@@ -2975,10 +3303,7 @@
         <w:tab/>
       </w:r>
       <w:r>
-        <w:t xml:space="preserve">           </w:t>
-      </w:r>
-      <w:r>
-        <w:t xml:space="preserve">def </w:t>
+        <w:t xml:space="preserve">           def </w:t>
       </w:r>
       <w:proofErr w:type="spellStart"/>
       <w:r>
@@ -3145,6 +3470,7 @@
         <w:ind w:left="1440"/>
       </w:pPr>
       <w:r>
+        <w:lastRenderedPageBreak/>
         <w:t xml:space="preserve">    </w:t>
       </w:r>
       <w:proofErr w:type="spellStart"/>
@@ -15729,9 +16055,6 @@
     </w:p>
     <w:p>
       <w:pPr>
-        <w:pStyle w:val="ListParagraph"/>
-        <w:spacing w:after="0"/>
-        <w:ind w:left="0"/>
         <w:rPr>
           <w:rFonts w:cstheme="minorHAnsi"/>
           <w:b/>
@@ -15748,6 +16071,31 @@
           <w:sz w:val="24"/>
           <w:szCs w:val="24"/>
         </w:rPr>
+        <w:br w:type="page"/>
+      </w:r>
+    </w:p>
+    <w:p>
+      <w:pPr>
+        <w:pStyle w:val="ListParagraph"/>
+        <w:spacing w:after="0"/>
+        <w:ind w:left="0"/>
+        <w:rPr>
+          <w:rFonts w:cstheme="minorHAnsi"/>
+          <w:b/>
+          <w:bCs/>
+          <w:sz w:val="24"/>
+          <w:szCs w:val="24"/>
+        </w:rPr>
+      </w:pPr>
+      <w:r>
+        <w:rPr>
+          <w:rFonts w:cstheme="minorHAnsi"/>
+          <w:b/>
+          <w:bCs/>
+          <w:sz w:val="24"/>
+          <w:szCs w:val="24"/>
+        </w:rPr>
+        <w:lastRenderedPageBreak/>
         <w:t>Logistic Regression</w:t>
       </w:r>
       <w:r>
@@ -15970,7 +16318,6 @@
         <w:rPr>
           <w:noProof/>
         </w:rPr>
-        <w:lastRenderedPageBreak/>
         <w:drawing>
           <wp:inline distT="0" distB="0" distL="0" distR="0" wp14:anchorId="4F70AB55" wp14:editId="3258C19E">
             <wp:extent cx="4010025" cy="1435100"/>
@@ -16033,6 +16380,249 @@
     </w:p>
     <w:p>
       <w:pPr>
+        <w:pStyle w:val="ListParagraph"/>
+        <w:spacing w:after="0"/>
+        <w:ind w:left="0"/>
+        <w:jc w:val="center"/>
+        <w:rPr>
+          <w:rFonts w:cstheme="minorHAnsi"/>
+        </w:rPr>
+      </w:pPr>
+    </w:p>
+    <w:p>
+      <w:pPr>
+        <w:pStyle w:val="ListParagraph"/>
+        <w:spacing w:after="0"/>
+        <w:ind w:left="0"/>
+        <w:jc w:val="center"/>
+        <w:rPr>
+          <w:rFonts w:cstheme="minorHAnsi"/>
+        </w:rPr>
+      </w:pPr>
+      <w:r>
+        <w:rPr>
+          <w:noProof/>
+        </w:rPr>
+        <w:drawing>
+          <wp:inline distT="0" distB="0" distL="0" distR="0" wp14:anchorId="676FDE13" wp14:editId="4CC7B07D">
+            <wp:extent cx="5723590" cy="2033626"/>
+            <wp:effectExtent l="0" t="0" r="0" b="5080"/>
+            <wp:docPr id="48" name="Picture 48"/>
+            <wp:cNvGraphicFramePr>
+              <a:graphicFrameLocks xmlns:a="http://schemas.openxmlformats.org/drawingml/2006/main" noChangeAspect="1"/>
+            </wp:cNvGraphicFramePr>
+            <a:graphic xmlns:a="http://schemas.openxmlformats.org/drawingml/2006/main">
+              <a:graphicData uri="http://schemas.openxmlformats.org/drawingml/2006/picture">
+                <pic:pic xmlns:pic="http://schemas.openxmlformats.org/drawingml/2006/picture">
+                  <pic:nvPicPr>
+                    <pic:cNvPr id="1" name=""/>
+                    <pic:cNvPicPr/>
+                  </pic:nvPicPr>
+                  <pic:blipFill>
+                    <a:blip r:embed="rId55"/>
+                    <a:stretch>
+                      <a:fillRect/>
+                    </a:stretch>
+                  </pic:blipFill>
+                  <pic:spPr>
+                    <a:xfrm>
+                      <a:off x="0" y="0"/>
+                      <a:ext cx="5744415" cy="2041025"/>
+                    </a:xfrm>
+                    <a:prstGeom prst="rect">
+                      <a:avLst/>
+                    </a:prstGeom>
+                  </pic:spPr>
+                </pic:pic>
+              </a:graphicData>
+            </a:graphic>
+          </wp:inline>
+        </w:drawing>
+      </w:r>
+    </w:p>
+    <w:p>
+      <w:pPr>
+        <w:pStyle w:val="ListParagraph"/>
+        <w:spacing w:after="0"/>
+        <w:ind w:left="0"/>
+        <w:jc w:val="center"/>
+        <w:rPr>
+          <w:rFonts w:cstheme="minorHAnsi"/>
+        </w:rPr>
+      </w:pPr>
+      <w:r>
+        <w:rPr>
+          <w:rFonts w:cstheme="minorHAnsi"/>
+        </w:rPr>
+        <w:t>Green box is logistic regression (best fitting line)</w:t>
+      </w:r>
+    </w:p>
+    <w:p>
+      <w:pPr>
+        <w:pStyle w:val="ListParagraph"/>
+        <w:spacing w:after="0"/>
+        <w:ind w:left="0"/>
+        <w:jc w:val="center"/>
+        <w:rPr>
+          <w:rFonts w:cstheme="minorHAnsi"/>
+        </w:rPr>
+      </w:pPr>
+    </w:p>
+    <w:p>
+      <w:pPr>
+        <w:pStyle w:val="ListParagraph"/>
+        <w:spacing w:after="0"/>
+        <w:ind w:left="0"/>
+        <w:jc w:val="center"/>
+        <w:rPr>
+          <w:rFonts w:cstheme="minorHAnsi"/>
+        </w:rPr>
+      </w:pPr>
+      <w:r>
+        <w:rPr>
+          <w:noProof/>
+        </w:rPr>
+        <w:lastRenderedPageBreak/>
+        <w:drawing>
+          <wp:inline distT="0" distB="0" distL="0" distR="0" wp14:anchorId="241022F6" wp14:editId="7850E5C7">
+            <wp:extent cx="5742888" cy="1697126"/>
+            <wp:effectExtent l="0" t="0" r="0" b="0"/>
+            <wp:docPr id="51" name="Picture 51"/>
+            <wp:cNvGraphicFramePr>
+              <a:graphicFrameLocks xmlns:a="http://schemas.openxmlformats.org/drawingml/2006/main" noChangeAspect="1"/>
+            </wp:cNvGraphicFramePr>
+            <a:graphic xmlns:a="http://schemas.openxmlformats.org/drawingml/2006/main">
+              <a:graphicData uri="http://schemas.openxmlformats.org/drawingml/2006/picture">
+                <pic:pic xmlns:pic="http://schemas.openxmlformats.org/drawingml/2006/picture">
+                  <pic:nvPicPr>
+                    <pic:cNvPr id="1" name=""/>
+                    <pic:cNvPicPr/>
+                  </pic:nvPicPr>
+                  <pic:blipFill>
+                    <a:blip r:embed="rId56"/>
+                    <a:stretch>
+                      <a:fillRect/>
+                    </a:stretch>
+                  </pic:blipFill>
+                  <pic:spPr>
+                    <a:xfrm>
+                      <a:off x="0" y="0"/>
+                      <a:ext cx="5767566" cy="1704419"/>
+                    </a:xfrm>
+                    <a:prstGeom prst="rect">
+                      <a:avLst/>
+                    </a:prstGeom>
+                  </pic:spPr>
+                </pic:pic>
+              </a:graphicData>
+            </a:graphic>
+          </wp:inline>
+        </w:drawing>
+      </w:r>
+    </w:p>
+    <w:p>
+      <w:pPr>
+        <w:pStyle w:val="ListParagraph"/>
+        <w:spacing w:after="0"/>
+        <w:ind w:left="0"/>
+        <w:jc w:val="center"/>
+        <w:rPr>
+          <w:rFonts w:cstheme="minorHAnsi"/>
+        </w:rPr>
+      </w:pPr>
+      <w:r>
+        <w:rPr>
+          <w:rFonts w:cstheme="minorHAnsi"/>
+        </w:rPr>
+        <w:t>Line predicts probability and use probability as a score</w:t>
+      </w:r>
+    </w:p>
+    <w:p>
+      <w:pPr>
+        <w:pStyle w:val="ListParagraph"/>
+        <w:spacing w:after="0"/>
+        <w:ind w:left="0"/>
+        <w:rPr>
+          <w:rFonts w:cstheme="minorHAnsi"/>
+        </w:rPr>
+      </w:pPr>
+    </w:p>
+    <w:p>
+      <w:pPr>
+        <w:pStyle w:val="ListParagraph"/>
+        <w:spacing w:after="0"/>
+        <w:ind w:left="0"/>
+        <w:rPr>
+          <w:rFonts w:cstheme="minorHAnsi"/>
+        </w:rPr>
+      </w:pPr>
+      <w:r>
+        <w:rPr>
+          <w:rFonts w:cstheme="minorHAnsi"/>
+        </w:rPr>
+        <w:t>To get predictions, start with p = 0.5</w:t>
+      </w:r>
+    </w:p>
+    <w:p>
+      <w:pPr>
+        <w:pStyle w:val="ListParagraph"/>
+        <w:spacing w:after="0"/>
+        <w:ind w:left="0"/>
+        <w:rPr>
+          <w:rFonts w:cstheme="minorHAnsi"/>
+        </w:rPr>
+      </w:pPr>
+    </w:p>
+    <w:p>
+      <w:pPr>
+        <w:spacing w:after="0"/>
+        <w:rPr>
+          <w:rFonts w:cstheme="minorHAnsi"/>
+        </w:rPr>
+      </w:pPr>
+      <w:r>
+        <w:rPr>
+          <w:noProof/>
+        </w:rPr>
+        <w:drawing>
+          <wp:inline distT="0" distB="0" distL="0" distR="0" wp14:anchorId="558C41F5" wp14:editId="4DE0E3D7">
+            <wp:extent cx="5705475" cy="1762963"/>
+            <wp:effectExtent l="0" t="0" r="0" b="8890"/>
+            <wp:docPr id="56" name="Picture 56"/>
+            <wp:cNvGraphicFramePr>
+              <a:graphicFrameLocks xmlns:a="http://schemas.openxmlformats.org/drawingml/2006/main" noChangeAspect="1"/>
+            </wp:cNvGraphicFramePr>
+            <a:graphic xmlns:a="http://schemas.openxmlformats.org/drawingml/2006/main">
+              <a:graphicData uri="http://schemas.openxmlformats.org/drawingml/2006/picture">
+                <pic:pic xmlns:pic="http://schemas.openxmlformats.org/drawingml/2006/picture">
+                  <pic:nvPicPr>
+                    <pic:cNvPr id="1" name=""/>
+                    <pic:cNvPicPr/>
+                  </pic:nvPicPr>
+                  <pic:blipFill>
+                    <a:blip r:embed="rId57"/>
+                    <a:stretch>
+                      <a:fillRect/>
+                    </a:stretch>
+                  </pic:blipFill>
+                  <pic:spPr>
+                    <a:xfrm>
+                      <a:off x="0" y="0"/>
+                      <a:ext cx="5716179" cy="1766270"/>
+                    </a:xfrm>
+                    <a:prstGeom prst="rect">
+                      <a:avLst/>
+                    </a:prstGeom>
+                  </pic:spPr>
+                </pic:pic>
+              </a:graphicData>
+            </a:graphic>
+          </wp:inline>
+        </w:drawing>
+      </w:r>
+    </w:p>
+    <w:p>
+      <w:pPr>
         <w:spacing w:after="0"/>
         <w:rPr>
           <w:rFonts w:cstheme="minorHAnsi"/>
@@ -16770,6 +17360,7 @@
         <w:rPr>
           <w:rFonts w:cstheme="minorHAnsi"/>
         </w:rPr>
+        <w:lastRenderedPageBreak/>
         <w:t># Print the tuned parameters and score</w:t>
       </w:r>
     </w:p>
@@ -16966,6 +17557,7 @@
           <w:rFonts w:cstheme="minorHAnsi"/>
           <w:b/>
           <w:bCs/>
+          <w:noProof/>
           <w:sz w:val="24"/>
           <w:szCs w:val="24"/>
         </w:rPr>
@@ -16999,7 +17591,7 @@
                     </pic:cNvPicPr>
                   </pic:nvPicPr>
                   <pic:blipFill>
-                    <a:blip r:embed="rId55"/>
+                    <a:blip r:embed="rId58"/>
                     <a:stretch>
                       <a:fillRect/>
                     </a:stretch>
@@ -17037,6 +17629,7 @@
           <w:rFonts w:cstheme="minorHAnsi"/>
           <w:b/>
           <w:bCs/>
+          <w:noProof/>
           <w:sz w:val="24"/>
           <w:szCs w:val="24"/>
         </w:rPr>
@@ -17070,7 +17663,7 @@
                     </pic:cNvPicPr>
                   </pic:nvPicPr>
                   <pic:blipFill>
-                    <a:blip r:embed="rId56"/>
+                    <a:blip r:embed="rId59"/>
                     <a:stretch>
                       <a:fillRect/>
                     </a:stretch>
@@ -17153,249 +17746,6 @@
             <wp:extent cx="3708400" cy="1282700"/>
             <wp:effectExtent l="0" t="0" r="6350" b="0"/>
             <wp:docPr id="43" name="Picture 43"/>
-            <wp:cNvGraphicFramePr>
-              <a:graphicFrameLocks xmlns:a="http://schemas.openxmlformats.org/drawingml/2006/main" noChangeAspect="1"/>
-            </wp:cNvGraphicFramePr>
-            <a:graphic xmlns:a="http://schemas.openxmlformats.org/drawingml/2006/main">
-              <a:graphicData uri="http://schemas.openxmlformats.org/drawingml/2006/picture">
-                <pic:pic xmlns:pic="http://schemas.openxmlformats.org/drawingml/2006/picture">
-                  <pic:nvPicPr>
-                    <pic:cNvPr id="1" name=""/>
-                    <pic:cNvPicPr/>
-                  </pic:nvPicPr>
-                  <pic:blipFill>
-                    <a:blip r:embed="rId57"/>
-                    <a:stretch>
-                      <a:fillRect/>
-                    </a:stretch>
-                  </pic:blipFill>
-                  <pic:spPr>
-                    <a:xfrm>
-                      <a:off x="0" y="0"/>
-                      <a:ext cx="3708400" cy="1282700"/>
-                    </a:xfrm>
-                    <a:prstGeom prst="rect">
-                      <a:avLst/>
-                    </a:prstGeom>
-                  </pic:spPr>
-                </pic:pic>
-              </a:graphicData>
-            </a:graphic>
-          </wp:inline>
-        </w:drawing>
-      </w:r>
-    </w:p>
-    <w:p>
-      <w:pPr>
-        <w:spacing w:after="0"/>
-        <w:rPr>
-          <w:rFonts w:cstheme="minorHAnsi"/>
-        </w:rPr>
-      </w:pPr>
-      <w:r>
-        <w:rPr>
-          <w:rFonts w:cstheme="minorHAnsi"/>
-        </w:rPr>
-        <w:t>Want to estimate w.  w is the orientation of the hyperplane.</w:t>
-      </w:r>
-    </w:p>
-    <w:p>
-      <w:pPr>
-        <w:spacing w:after="0"/>
-        <w:rPr>
-          <w:rFonts w:cstheme="minorHAnsi"/>
-        </w:rPr>
-      </w:pPr>
-    </w:p>
-    <w:p>
-      <w:pPr>
-        <w:spacing w:after="0"/>
-        <w:jc w:val="center"/>
-        <w:rPr>
-          <w:rFonts w:cstheme="minorHAnsi"/>
-        </w:rPr>
-      </w:pPr>
-      <w:r>
-        <w:rPr>
-          <w:noProof/>
-        </w:rPr>
-        <w:drawing>
-          <wp:inline distT="0" distB="0" distL="0" distR="0" wp14:anchorId="13F2A454" wp14:editId="62F881D4">
-            <wp:extent cx="4146550" cy="1263650"/>
-            <wp:effectExtent l="0" t="0" r="6350" b="0"/>
-            <wp:docPr id="44" name="Picture 44"/>
-            <wp:cNvGraphicFramePr>
-              <a:graphicFrameLocks xmlns:a="http://schemas.openxmlformats.org/drawingml/2006/main" noChangeAspect="1"/>
-            </wp:cNvGraphicFramePr>
-            <a:graphic xmlns:a="http://schemas.openxmlformats.org/drawingml/2006/main">
-              <a:graphicData uri="http://schemas.openxmlformats.org/drawingml/2006/picture">
-                <pic:pic xmlns:pic="http://schemas.openxmlformats.org/drawingml/2006/picture">
-                  <pic:nvPicPr>
-                    <pic:cNvPr id="1" name=""/>
-                    <pic:cNvPicPr/>
-                  </pic:nvPicPr>
-                  <pic:blipFill>
-                    <a:blip r:embed="rId58"/>
-                    <a:stretch>
-                      <a:fillRect/>
-                    </a:stretch>
-                  </pic:blipFill>
-                  <pic:spPr>
-                    <a:xfrm>
-                      <a:off x="0" y="0"/>
-                      <a:ext cx="4146550" cy="1263650"/>
-                    </a:xfrm>
-                    <a:prstGeom prst="rect">
-                      <a:avLst/>
-                    </a:prstGeom>
-                  </pic:spPr>
-                </pic:pic>
-              </a:graphicData>
-            </a:graphic>
-          </wp:inline>
-        </w:drawing>
-      </w:r>
-    </w:p>
-    <w:p>
-      <w:pPr>
-        <w:spacing w:after="0"/>
-        <w:rPr>
-          <w:rFonts w:cstheme="minorHAnsi"/>
-        </w:rPr>
-      </w:pPr>
-      <w:r>
-        <w:rPr>
-          <w:rFonts w:cstheme="minorHAnsi"/>
-        </w:rPr>
-        <w:tab/>
-      </w:r>
-      <w:r>
-        <w:rPr>
-          <w:rFonts w:cstheme="minorHAnsi"/>
-        </w:rPr>
-        <w:t>Need to know w (weight factor) and b (bias)</w:t>
-      </w:r>
-      <w:r>
-        <w:rPr>
-          <w:rFonts w:cstheme="minorHAnsi"/>
-        </w:rPr>
-        <w:t xml:space="preserve">.  Optimize randomly and “wiggle” it into optimal </w:t>
-      </w:r>
-      <w:r>
-        <w:rPr>
-          <w:rFonts w:cstheme="minorHAnsi"/>
-        </w:rPr>
-        <w:tab/>
-      </w:r>
-      <w:r>
-        <w:rPr>
-          <w:rFonts w:cstheme="minorHAnsi"/>
-        </w:rPr>
-        <w:t>hyperplane.</w:t>
-      </w:r>
-    </w:p>
-    <w:p>
-      <w:pPr>
-        <w:spacing w:after="0"/>
-        <w:jc w:val="center"/>
-        <w:rPr>
-          <w:rFonts w:cstheme="minorHAnsi"/>
-        </w:rPr>
-      </w:pPr>
-      <w:r>
-        <w:rPr>
-          <w:noProof/>
-        </w:rPr>
-        <w:lastRenderedPageBreak/>
-        <w:drawing>
-          <wp:inline distT="0" distB="0" distL="0" distR="0" wp14:anchorId="5D29C90C" wp14:editId="2B639E16">
-            <wp:extent cx="2330450" cy="1322942"/>
-            <wp:effectExtent l="0" t="0" r="0" b="0"/>
-            <wp:docPr id="46" name="Picture 46"/>
-            <wp:cNvGraphicFramePr>
-              <a:graphicFrameLocks xmlns:a="http://schemas.openxmlformats.org/drawingml/2006/main" noChangeAspect="1"/>
-            </wp:cNvGraphicFramePr>
-            <a:graphic xmlns:a="http://schemas.openxmlformats.org/drawingml/2006/main">
-              <a:graphicData uri="http://schemas.openxmlformats.org/drawingml/2006/picture">
-                <pic:pic xmlns:pic="http://schemas.openxmlformats.org/drawingml/2006/picture">
-                  <pic:nvPicPr>
-                    <pic:cNvPr id="1" name=""/>
-                    <pic:cNvPicPr/>
-                  </pic:nvPicPr>
-                  <pic:blipFill>
-                    <a:blip r:embed="rId59"/>
-                    <a:stretch>
-                      <a:fillRect/>
-                    </a:stretch>
-                  </pic:blipFill>
-                  <pic:spPr>
-                    <a:xfrm>
-                      <a:off x="0" y="0"/>
-                      <a:ext cx="2344929" cy="1331161"/>
-                    </a:xfrm>
-                    <a:prstGeom prst="rect">
-                      <a:avLst/>
-                    </a:prstGeom>
-                  </pic:spPr>
-                </pic:pic>
-              </a:graphicData>
-            </a:graphic>
-          </wp:inline>
-        </w:drawing>
-      </w:r>
-    </w:p>
-    <w:p>
-      <w:pPr>
-        <w:spacing w:after="0"/>
-        <w:jc w:val="center"/>
-        <w:rPr>
-          <w:rFonts w:cstheme="minorHAnsi"/>
-        </w:rPr>
-      </w:pPr>
-      <w:r>
-        <w:rPr>
-          <w:rFonts w:cstheme="minorHAnsi"/>
-        </w:rPr>
-        <w:t>Just need to evaluate this equation</w:t>
-      </w:r>
-      <w:r>
-        <w:rPr>
-          <w:rFonts w:cstheme="minorHAnsi"/>
-        </w:rPr>
-        <w:t xml:space="preserve"> (no longer need training data)</w:t>
-      </w:r>
-    </w:p>
-    <w:p>
-      <w:pPr>
-        <w:pStyle w:val="ListParagraph"/>
-        <w:spacing w:after="0"/>
-        <w:ind w:left="1800"/>
-        <w:rPr>
-          <w:rFonts w:cstheme="minorHAnsi"/>
-        </w:rPr>
-      </w:pPr>
-    </w:p>
-    <w:p>
-      <w:pPr>
-        <w:spacing w:after="0"/>
-        <w:jc w:val="center"/>
-        <w:rPr>
-          <w:rFonts w:cstheme="minorHAnsi"/>
-          <w:b/>
-          <w:bCs/>
-          <w:sz w:val="24"/>
-          <w:szCs w:val="24"/>
-        </w:rPr>
-      </w:pPr>
-      <w:r>
-        <w:rPr>
-          <w:noProof/>
-        </w:rPr>
-        <w:drawing>
-          <wp:inline distT="0" distB="0" distL="0" distR="0" wp14:anchorId="3CC4A2F1" wp14:editId="49E2FF01">
-            <wp:extent cx="4686300" cy="1809750"/>
-            <wp:effectExtent l="0" t="0" r="0" b="0"/>
-            <wp:docPr id="47" name="Picture 47"/>
             <wp:cNvGraphicFramePr>
               <a:graphicFrameLocks xmlns:a="http://schemas.openxmlformats.org/drawingml/2006/main" noChangeAspect="1"/>
             </wp:cNvGraphicFramePr>
@@ -17415,7 +17765,7 @@
                   <pic:spPr>
                     <a:xfrm>
                       <a:off x="0" y="0"/>
-                      <a:ext cx="4686300" cy="1809750"/>
+                      <a:ext cx="3708400" cy="1282700"/>
                     </a:xfrm>
                     <a:prstGeom prst="rect">
                       <a:avLst/>
@@ -17431,6 +17781,28 @@
     <w:p>
       <w:pPr>
         <w:spacing w:after="0"/>
+        <w:rPr>
+          <w:rFonts w:cstheme="minorHAnsi"/>
+        </w:rPr>
+      </w:pPr>
+      <w:r>
+        <w:rPr>
+          <w:rFonts w:cstheme="minorHAnsi"/>
+        </w:rPr>
+        <w:t>Want to estimate w.  w is the orientation of the hyperplane.</w:t>
+      </w:r>
+    </w:p>
+    <w:p>
+      <w:pPr>
+        <w:spacing w:after="0"/>
+        <w:rPr>
+          <w:rFonts w:cstheme="minorHAnsi"/>
+        </w:rPr>
+      </w:pPr>
+    </w:p>
+    <w:p>
+      <w:pPr>
+        <w:spacing w:after="0"/>
         <w:jc w:val="center"/>
         <w:rPr>
           <w:rFonts w:cstheme="minorHAnsi"/>
@@ -17438,102 +17810,13 @@
       </w:pPr>
       <w:r>
         <w:rPr>
-          <w:rFonts w:cstheme="minorHAnsi"/>
-        </w:rPr>
-        <w:t>Left</w:t>
-      </w:r>
-      <w:r>
-        <w:rPr>
-          <w:rFonts w:cstheme="minorHAnsi"/>
-        </w:rPr>
-        <w:t xml:space="preserve"> max</w:t>
-      </w:r>
-      <w:r>
-        <w:rPr>
-          <w:rFonts w:cstheme="minorHAnsi"/>
-        </w:rPr>
-        <w:t xml:space="preserve"> </w:t>
-      </w:r>
-      <w:r>
-        <w:rPr>
-          <w:rFonts w:cstheme="minorHAnsi"/>
-        </w:rPr>
-        <w:t xml:space="preserve">margin is better than right.  </w:t>
-      </w:r>
-      <w:r>
-        <w:rPr>
-          <w:rFonts w:cstheme="minorHAnsi"/>
-        </w:rPr>
-        <w:t>Margins are for the points close to the vector.</w:t>
-      </w:r>
-    </w:p>
-    <w:p>
-      <w:pPr>
-        <w:spacing w:after="0"/>
-        <w:jc w:val="center"/>
-        <w:rPr>
-          <w:rFonts w:cstheme="minorHAnsi"/>
-        </w:rPr>
-      </w:pPr>
-      <w:r>
-        <w:rPr>
-          <w:rFonts w:cstheme="minorHAnsi"/>
-        </w:rPr>
-        <w:t>C and gamma are</w:t>
-      </w:r>
-      <w:r>
-        <w:rPr>
-          <w:rFonts w:cstheme="minorHAnsi"/>
-          <w:b/>
-          <w:bCs/>
-        </w:rPr>
-        <w:t xml:space="preserve"> hyperparameters</w:t>
-      </w:r>
-      <w:r>
-        <w:rPr>
-          <w:rFonts w:cstheme="minorHAnsi"/>
-        </w:rPr>
-        <w:t xml:space="preserve"> for SVM classification.</w:t>
-      </w:r>
-      <w:r>
-        <w:rPr>
-          <w:rFonts w:cstheme="minorHAnsi"/>
-        </w:rPr>
-        <w:t xml:space="preserve">  The support vector machine only cares about </w:t>
-      </w:r>
-      <w:r>
-        <w:rPr>
-          <w:rFonts w:cstheme="minorHAnsi"/>
-        </w:rPr>
-        <w:t>the points that are close the hyperplane within the margins.</w:t>
-      </w:r>
-    </w:p>
-    <w:p>
-      <w:pPr>
-        <w:spacing w:after="0"/>
-        <w:jc w:val="center"/>
-        <w:rPr>
-          <w:rFonts w:cstheme="minorHAnsi"/>
-        </w:rPr>
-      </w:pPr>
-    </w:p>
-    <w:p>
-      <w:pPr>
-        <w:spacing w:after="0"/>
-        <w:jc w:val="center"/>
-        <w:rPr>
-          <w:rFonts w:cstheme="minorHAnsi"/>
-        </w:rPr>
-      </w:pPr>
-      <w:r>
-        <w:rPr>
           <w:noProof/>
         </w:rPr>
         <w:drawing>
-          <wp:inline distT="0" distB="0" distL="0" distR="0" wp14:anchorId="5E6F1A59" wp14:editId="127EF412">
-            <wp:extent cx="5943600" cy="2546350"/>
-            <wp:effectExtent l="0" t="0" r="0" b="6350"/>
-            <wp:docPr id="52" name="Picture 52"/>
+          <wp:inline distT="0" distB="0" distL="0" distR="0" wp14:anchorId="13F2A454" wp14:editId="62F881D4">
+            <wp:extent cx="4146550" cy="1263650"/>
+            <wp:effectExtent l="0" t="0" r="6350" b="0"/>
+            <wp:docPr id="44" name="Picture 44"/>
             <wp:cNvGraphicFramePr>
               <a:graphicFrameLocks xmlns:a="http://schemas.openxmlformats.org/drawingml/2006/main" noChangeAspect="1"/>
             </wp:cNvGraphicFramePr>
@@ -17553,7 +17836,7 @@
                   <pic:spPr>
                     <a:xfrm>
                       <a:off x="0" y="0"/>
-                      <a:ext cx="5943600" cy="2546350"/>
+                      <a:ext cx="4146550" cy="1263650"/>
                     </a:xfrm>
                     <a:prstGeom prst="rect">
                       <a:avLst/>
@@ -17569,13 +17852,47 @@
     <w:p>
       <w:pPr>
         <w:spacing w:after="0"/>
+        <w:rPr>
+          <w:rFonts w:cstheme="minorHAnsi"/>
+        </w:rPr>
+      </w:pPr>
+      <w:r>
+        <w:rPr>
+          <w:rFonts w:cstheme="minorHAnsi"/>
+        </w:rPr>
+        <w:tab/>
+      </w:r>
+      <w:r>
+        <w:rPr>
+          <w:rFonts w:cstheme="minorHAnsi"/>
+        </w:rPr>
+        <w:t>Need to know w (weight factor) and b (bias)</w:t>
+      </w:r>
+      <w:r>
+        <w:rPr>
+          <w:rFonts w:cstheme="minorHAnsi"/>
+        </w:rPr>
+        <w:t xml:space="preserve">.  Optimize randomly and “wiggle” it into optimal </w:t>
+      </w:r>
+      <w:r>
+        <w:rPr>
+          <w:rFonts w:cstheme="minorHAnsi"/>
+        </w:rPr>
+        <w:tab/>
+      </w:r>
+      <w:r>
+        <w:rPr>
+          <w:rFonts w:cstheme="minorHAnsi"/>
+        </w:rPr>
+        <w:t>hyperplane.</w:t>
+      </w:r>
+    </w:p>
+    <w:p>
+      <w:pPr>
+        <w:spacing w:after="0"/>
         <w:jc w:val="center"/>
         <w:rPr>
           <w:rFonts w:cstheme="minorHAnsi"/>
-          <w:b/>
-          <w:bCs/>
-          <w:sz w:val="24"/>
-          <w:szCs w:val="24"/>
         </w:rPr>
       </w:pPr>
       <w:r>
@@ -17584,10 +17901,10 @@
         </w:rPr>
         <w:lastRenderedPageBreak/>
         <w:drawing>
-          <wp:inline distT="0" distB="0" distL="0" distR="0" wp14:anchorId="52431C55" wp14:editId="683DDFF0">
-            <wp:extent cx="4405630" cy="2216150"/>
+          <wp:inline distT="0" distB="0" distL="0" distR="0" wp14:anchorId="5D29C90C" wp14:editId="2B639E16">
+            <wp:extent cx="2330450" cy="1322942"/>
             <wp:effectExtent l="0" t="0" r="0" b="0"/>
-            <wp:docPr id="55" name="Picture 55"/>
+            <wp:docPr id="46" name="Picture 46"/>
             <wp:cNvGraphicFramePr>
               <a:graphicFrameLocks xmlns:a="http://schemas.openxmlformats.org/drawingml/2006/main" noChangeAspect="1"/>
             </wp:cNvGraphicFramePr>
@@ -17607,7 +17924,7 @@
                   <pic:spPr>
                     <a:xfrm>
                       <a:off x="0" y="0"/>
-                      <a:ext cx="4407769" cy="2217226"/>
+                      <a:ext cx="2344929" cy="1331161"/>
                     </a:xfrm>
                     <a:prstGeom prst="rect">
                       <a:avLst/>
@@ -17623,352 +17940,38 @@
     <w:p>
       <w:pPr>
         <w:spacing w:after="0"/>
-        <w:rPr>
-          <w:rFonts w:cstheme="minorHAnsi"/>
-        </w:rPr>
-      </w:pPr>
-      <w:r>
-        <w:rPr>
-          <w:rFonts w:cstheme="minorHAnsi"/>
-        </w:rPr>
-        <w:t># sample code</w:t>
-      </w:r>
-    </w:p>
-    <w:p>
-      <w:pPr>
-        <w:spacing w:after="0"/>
-        <w:rPr>
-          <w:rFonts w:cstheme="minorHAnsi"/>
-        </w:rPr>
-      </w:pPr>
-      <w:r>
-        <w:rPr>
-          <w:rFonts w:cstheme="minorHAnsi"/>
-        </w:rPr>
-        <w:t>params = {</w:t>
-      </w:r>
-    </w:p>
-    <w:p>
-      <w:pPr>
-        <w:spacing w:after="0"/>
-        <w:rPr>
-          <w:rFonts w:cstheme="minorHAnsi"/>
-        </w:rPr>
-      </w:pPr>
-      <w:r>
-        <w:rPr>
-          <w:rFonts w:cstheme="minorHAnsi"/>
-        </w:rPr>
-        <w:t xml:space="preserve">    'C': [0.1,1,10],</w:t>
-      </w:r>
-    </w:p>
-    <w:p>
-      <w:pPr>
-        <w:spacing w:after="0"/>
-        <w:rPr>
-          <w:rFonts w:cstheme="minorHAnsi"/>
-        </w:rPr>
-      </w:pPr>
-      <w:r>
-        <w:rPr>
-          <w:rFonts w:cstheme="minorHAnsi"/>
-        </w:rPr>
-        <w:t xml:space="preserve">    'gamma': [0.001, 0.01, 0.1, 1]</w:t>
-      </w:r>
-    </w:p>
-    <w:p>
-      <w:pPr>
-        <w:spacing w:after="0"/>
-        <w:rPr>
-          <w:rFonts w:cstheme="minorHAnsi"/>
-        </w:rPr>
-      </w:pPr>
-      <w:r>
-        <w:rPr>
-          <w:rFonts w:cstheme="minorHAnsi"/>
-        </w:rPr>
-        <w:t>}</w:t>
-      </w:r>
-    </w:p>
-    <w:p>
-      <w:pPr>
-        <w:spacing w:after="0"/>
-        <w:rPr>
-          <w:rFonts w:cstheme="minorHAnsi"/>
-        </w:rPr>
-      </w:pPr>
-      <w:r>
-        <w:rPr>
-          <w:rFonts w:cstheme="minorHAnsi"/>
-        </w:rPr>
-        <w:t>svm_reg1 = SVR(kernel='</w:t>
-      </w:r>
-      <w:proofErr w:type="spellStart"/>
-      <w:r>
-        <w:rPr>
-          <w:rFonts w:cstheme="minorHAnsi"/>
-        </w:rPr>
-        <w:t>rbf</w:t>
-      </w:r>
-      <w:proofErr w:type="spellEnd"/>
-      <w:r>
-        <w:rPr>
-          <w:rFonts w:cstheme="minorHAnsi"/>
-        </w:rPr>
-        <w:t>')</w:t>
-      </w:r>
-    </w:p>
-    <w:p>
-      <w:pPr>
-        <w:spacing w:after="0"/>
-        <w:rPr>
-          <w:rFonts w:cstheme="minorHAnsi"/>
-        </w:rPr>
-      </w:pPr>
-      <w:proofErr w:type="spellStart"/>
-      <w:r>
-        <w:rPr>
-          <w:rFonts w:cstheme="minorHAnsi"/>
-        </w:rPr>
-        <w:t>gssvm</w:t>
-      </w:r>
-      <w:proofErr w:type="spellEnd"/>
-      <w:r>
-        <w:rPr>
-          <w:rFonts w:cstheme="minorHAnsi"/>
-        </w:rPr>
-        <w:t xml:space="preserve"> = </w:t>
-      </w:r>
-      <w:proofErr w:type="spellStart"/>
-      <w:r>
-        <w:rPr>
-          <w:rFonts w:cstheme="minorHAnsi"/>
-        </w:rPr>
-        <w:t>GridSearchCV</w:t>
-      </w:r>
-      <w:proofErr w:type="spellEnd"/>
-      <w:r>
-        <w:rPr>
-          <w:rFonts w:cstheme="minorHAnsi"/>
-        </w:rPr>
-        <w:t xml:space="preserve">(svm_reg1, </w:t>
-      </w:r>
-      <w:proofErr w:type="spellStart"/>
-      <w:r>
-        <w:rPr>
-          <w:rFonts w:cstheme="minorHAnsi"/>
-        </w:rPr>
-        <w:t>param_grid</w:t>
-      </w:r>
-      <w:proofErr w:type="spellEnd"/>
-      <w:r>
-        <w:rPr>
-          <w:rFonts w:cstheme="minorHAnsi"/>
-        </w:rPr>
-        <w:t>=params, cv=3)</w:t>
-      </w:r>
-    </w:p>
-    <w:p>
-      <w:pPr>
-        <w:spacing w:after="0"/>
-        <w:rPr>
-          <w:rFonts w:cstheme="minorHAnsi"/>
-        </w:rPr>
-      </w:pPr>
-      <w:proofErr w:type="spellStart"/>
-      <w:r>
-        <w:rPr>
-          <w:rFonts w:cstheme="minorHAnsi"/>
-        </w:rPr>
-        <w:t>gssvm.fit</w:t>
-      </w:r>
-      <w:proofErr w:type="spellEnd"/>
-      <w:r>
-        <w:rPr>
-          <w:rFonts w:cstheme="minorHAnsi"/>
-        </w:rPr>
-        <w:t>(X, y)</w:t>
-      </w:r>
-    </w:p>
-    <w:p>
-      <w:pPr>
-        <w:spacing w:after="0"/>
-        <w:rPr>
-          <w:rFonts w:cstheme="minorHAnsi"/>
-        </w:rPr>
-      </w:pPr>
-      <w:proofErr w:type="spellStart"/>
-      <w:r>
-        <w:rPr>
-          <w:rFonts w:cstheme="minorHAnsi"/>
-        </w:rPr>
-        <w:t>y_pred</w:t>
-      </w:r>
-      <w:proofErr w:type="spellEnd"/>
-      <w:r>
-        <w:rPr>
-          <w:rFonts w:cstheme="minorHAnsi"/>
-        </w:rPr>
-        <w:t xml:space="preserve"> = </w:t>
-      </w:r>
-      <w:proofErr w:type="spellStart"/>
-      <w:r>
-        <w:rPr>
-          <w:rFonts w:cstheme="minorHAnsi"/>
-        </w:rPr>
-        <w:t>gssvm.predict</w:t>
-      </w:r>
-      <w:proofErr w:type="spellEnd"/>
-      <w:r>
-        <w:rPr>
-          <w:rFonts w:cstheme="minorHAnsi"/>
-        </w:rPr>
-        <w:t>(</w:t>
-      </w:r>
-      <w:proofErr w:type="spellStart"/>
-      <w:r>
-        <w:rPr>
-          <w:rFonts w:cstheme="minorHAnsi"/>
-        </w:rPr>
-        <w:t>X_test</w:t>
-      </w:r>
-      <w:proofErr w:type="spellEnd"/>
-      <w:r>
-        <w:rPr>
-          <w:rFonts w:cstheme="minorHAnsi"/>
-        </w:rPr>
-        <w:t>)</w:t>
-      </w:r>
-    </w:p>
-    <w:p>
-      <w:pPr>
-        <w:spacing w:after="0"/>
-        <w:rPr>
-          <w:rFonts w:cstheme="minorHAnsi"/>
-        </w:rPr>
-      </w:pPr>
-      <w:r>
-        <w:rPr>
-          <w:rFonts w:cstheme="minorHAnsi"/>
-        </w:rPr>
-        <w:t>lr_results(df,X_test,y_test,y_pred,path,'OPSpredictionsSVM_GS.csv',stats_list,gssvm)</w:t>
-      </w:r>
-    </w:p>
-    <w:p>
-      <w:pPr>
-        <w:spacing w:after="0"/>
-        <w:rPr>
-          <w:rFonts w:cstheme="minorHAnsi"/>
-        </w:rPr>
-      </w:pPr>
-      <w:r>
-        <w:rPr>
-          <w:rFonts w:cstheme="minorHAnsi"/>
-        </w:rPr>
-        <w:t>print(</w:t>
-      </w:r>
-      <w:proofErr w:type="spellStart"/>
-      <w:r>
-        <w:rPr>
-          <w:rFonts w:cstheme="minorHAnsi"/>
-        </w:rPr>
-        <w:t>gssvm.best_params</w:t>
-      </w:r>
-      <w:proofErr w:type="spellEnd"/>
-      <w:r>
-        <w:rPr>
-          <w:rFonts w:cstheme="minorHAnsi"/>
-        </w:rPr>
-        <w:t>_)</w:t>
-      </w:r>
-    </w:p>
-    <w:p>
-      <w:pPr>
-        <w:spacing w:after="0"/>
-        <w:rPr>
-          <w:rFonts w:cstheme="minorHAnsi"/>
-        </w:rPr>
-      </w:pPr>
-      <w:r>
-        <w:rPr>
-          <w:rFonts w:cstheme="minorHAnsi"/>
-        </w:rPr>
-        <w:t>print(</w:t>
-      </w:r>
-      <w:proofErr w:type="spellStart"/>
-      <w:r>
-        <w:rPr>
-          <w:rFonts w:cstheme="minorHAnsi"/>
-        </w:rPr>
-        <w:t>gssvm.best_score</w:t>
-      </w:r>
-      <w:proofErr w:type="spellEnd"/>
-      <w:r>
-        <w:rPr>
-          <w:rFonts w:cstheme="minorHAnsi"/>
-        </w:rPr>
-        <w:t>_)</w:t>
-      </w:r>
-    </w:p>
-    <w:p>
-      <w:pPr>
-        <w:spacing w:after="0"/>
-        <w:rPr>
-          <w:rFonts w:cstheme="minorHAnsi"/>
-        </w:rPr>
-      </w:pPr>
-      <w:r>
-        <w:rPr>
-          <w:rFonts w:cstheme="minorHAnsi"/>
-        </w:rPr>
-        <w:t>print(</w:t>
-      </w:r>
-      <w:proofErr w:type="spellStart"/>
-      <w:r>
-        <w:rPr>
-          <w:rFonts w:cstheme="minorHAnsi"/>
-        </w:rPr>
-        <w:t>np.sqrt</w:t>
-      </w:r>
-      <w:proofErr w:type="spellEnd"/>
-      <w:r>
-        <w:rPr>
-          <w:rFonts w:cstheme="minorHAnsi"/>
-        </w:rPr>
-        <w:t>(</w:t>
-      </w:r>
-      <w:proofErr w:type="spellStart"/>
-      <w:r>
-        <w:rPr>
-          <w:rFonts w:cstheme="minorHAnsi"/>
-        </w:rPr>
-        <w:t>np.abs</w:t>
-      </w:r>
-      <w:proofErr w:type="spellEnd"/>
-      <w:r>
-        <w:rPr>
-          <w:rFonts w:cstheme="minorHAnsi"/>
-        </w:rPr>
-        <w:t>(</w:t>
-      </w:r>
-      <w:proofErr w:type="spellStart"/>
-      <w:r>
-        <w:rPr>
-          <w:rFonts w:cstheme="minorHAnsi"/>
-        </w:rPr>
-        <w:t>gssvm.best_score</w:t>
-      </w:r>
-      <w:proofErr w:type="spellEnd"/>
-      <w:r>
-        <w:rPr>
-          <w:rFonts w:cstheme="minorHAnsi"/>
-        </w:rPr>
-        <w:t>_)))</w:t>
-      </w:r>
-    </w:p>
-    <w:p>
-      <w:pPr>
-        <w:spacing w:after="0"/>
+        <w:jc w:val="center"/>
+        <w:rPr>
+          <w:rFonts w:cstheme="minorHAnsi"/>
+        </w:rPr>
+      </w:pPr>
+      <w:r>
+        <w:rPr>
+          <w:rFonts w:cstheme="minorHAnsi"/>
+        </w:rPr>
+        <w:t>Just need to evaluate this equation</w:t>
+      </w:r>
+      <w:r>
+        <w:rPr>
+          <w:rFonts w:cstheme="minorHAnsi"/>
+        </w:rPr>
+        <w:t xml:space="preserve"> (no longer need training data)</w:t>
+      </w:r>
+    </w:p>
+    <w:p>
+      <w:pPr>
+        <w:pStyle w:val="ListParagraph"/>
+        <w:spacing w:after="0"/>
+        <w:ind w:left="1800"/>
+        <w:rPr>
+          <w:rFonts w:cstheme="minorHAnsi"/>
+        </w:rPr>
+      </w:pPr>
+    </w:p>
+    <w:p>
+      <w:pPr>
+        <w:spacing w:after="0"/>
+        <w:jc w:val="center"/>
         <w:rPr>
           <w:rFonts w:cstheme="minorHAnsi"/>
           <w:b/>
@@ -17977,407 +17980,15 @@
           <w:szCs w:val="24"/>
         </w:rPr>
       </w:pPr>
-    </w:p>
-    <w:p>
-      <w:pPr>
-        <w:spacing w:after="0"/>
-        <w:rPr>
-          <w:rFonts w:cstheme="minorHAnsi"/>
-          <w:b/>
-          <w:bCs/>
-          <w:sz w:val="24"/>
-          <w:szCs w:val="24"/>
-        </w:rPr>
-      </w:pPr>
-    </w:p>
-    <w:p>
-      <w:pPr>
-        <w:spacing w:after="0"/>
-        <w:rPr>
-          <w:rFonts w:cstheme="minorHAnsi"/>
-          <w:b/>
-          <w:bCs/>
-          <w:sz w:val="24"/>
-          <w:szCs w:val="24"/>
-        </w:rPr>
-      </w:pPr>
-    </w:p>
-    <w:p>
-      <w:pPr>
-        <w:spacing w:after="0"/>
-        <w:rPr>
-          <w:rFonts w:cstheme="minorHAnsi"/>
-          <w:b/>
-          <w:bCs/>
-          <w:sz w:val="24"/>
-          <w:szCs w:val="24"/>
-        </w:rPr>
-      </w:pPr>
-    </w:p>
-    <w:p>
-      <w:pPr>
-        <w:spacing w:after="0"/>
-        <w:rPr>
-          <w:rFonts w:cstheme="minorHAnsi"/>
-          <w:b/>
-          <w:bCs/>
-          <w:sz w:val="24"/>
-          <w:szCs w:val="24"/>
-        </w:rPr>
-      </w:pPr>
-    </w:p>
-    <w:p>
-      <w:pPr>
-        <w:spacing w:after="0"/>
-        <w:rPr>
-          <w:rFonts w:cstheme="minorHAnsi"/>
-          <w:b/>
-          <w:bCs/>
-          <w:sz w:val="24"/>
-          <w:szCs w:val="24"/>
-        </w:rPr>
-      </w:pPr>
-    </w:p>
-    <w:p>
-      <w:pPr>
-        <w:spacing w:after="0"/>
-        <w:rPr>
-          <w:rFonts w:cstheme="minorHAnsi"/>
-          <w:b/>
-          <w:bCs/>
-          <w:sz w:val="24"/>
-          <w:szCs w:val="24"/>
-        </w:rPr>
-      </w:pPr>
-    </w:p>
-    <w:p>
-      <w:pPr>
-        <w:spacing w:after="0"/>
-        <w:rPr>
-          <w:rFonts w:cstheme="minorHAnsi"/>
-          <w:b/>
-          <w:bCs/>
-          <w:sz w:val="24"/>
-          <w:szCs w:val="24"/>
-        </w:rPr>
-      </w:pPr>
-    </w:p>
-    <w:p>
-      <w:pPr>
-        <w:spacing w:after="0"/>
-        <w:rPr>
-          <w:rFonts w:cstheme="minorHAnsi"/>
-          <w:b/>
-          <w:bCs/>
-          <w:sz w:val="24"/>
-          <w:szCs w:val="24"/>
-        </w:rPr>
-      </w:pPr>
-    </w:p>
-    <w:p>
-      <w:pPr>
-        <w:spacing w:after="0"/>
-        <w:rPr>
-          <w:rFonts w:cstheme="minorHAnsi"/>
-          <w:b/>
-          <w:bCs/>
-          <w:sz w:val="24"/>
-          <w:szCs w:val="24"/>
-        </w:rPr>
-      </w:pPr>
-    </w:p>
-    <w:p>
-      <w:pPr>
-        <w:spacing w:after="0"/>
-        <w:rPr>
-          <w:rFonts w:cstheme="minorHAnsi"/>
-          <w:b/>
-          <w:bCs/>
-          <w:sz w:val="24"/>
-          <w:szCs w:val="24"/>
-        </w:rPr>
-      </w:pPr>
-    </w:p>
-    <w:p>
-      <w:pPr>
-        <w:rPr>
-          <w:rFonts w:cstheme="minorHAnsi"/>
-          <w:b/>
-          <w:bCs/>
-          <w:sz w:val="24"/>
-          <w:szCs w:val="24"/>
-        </w:rPr>
-      </w:pPr>
-      <w:r>
-        <w:rPr>
-          <w:rFonts w:cstheme="minorHAnsi"/>
-          <w:b/>
-          <w:bCs/>
-          <w:sz w:val="24"/>
-          <w:szCs w:val="24"/>
-        </w:rPr>
-        <w:br w:type="page"/>
-      </w:r>
-    </w:p>
-    <w:p>
-      <w:pPr>
-        <w:spacing w:after="0"/>
-        <w:rPr>
-          <w:rFonts w:cstheme="minorHAnsi"/>
-          <w:b/>
-          <w:bCs/>
-          <w:sz w:val="24"/>
-          <w:szCs w:val="24"/>
-        </w:rPr>
-      </w:pPr>
-      <w:r>
-        <w:rPr>
-          <w:rFonts w:cstheme="minorHAnsi"/>
-          <w:b/>
-          <w:bCs/>
-          <w:sz w:val="24"/>
-          <w:szCs w:val="24"/>
-        </w:rPr>
-        <w:lastRenderedPageBreak/>
-        <w:t>Boosting</w:t>
-      </w:r>
-    </w:p>
-    <w:p>
-      <w:pPr>
-        <w:spacing w:after="0"/>
-        <w:rPr>
-          <w:rFonts w:cstheme="minorHAnsi"/>
-          <w:b/>
-          <w:bCs/>
-          <w:sz w:val="24"/>
-          <w:szCs w:val="24"/>
-        </w:rPr>
-      </w:pPr>
-    </w:p>
-    <w:p>
-      <w:pPr>
-        <w:autoSpaceDE w:val="0"/>
-        <w:autoSpaceDN w:val="0"/>
-        <w:adjustRightInd w:val="0"/>
-        <w:spacing w:after="0" w:line="240" w:lineRule="auto"/>
-        <w:rPr>
-          <w:rFonts w:cstheme="minorHAnsi"/>
-        </w:rPr>
-      </w:pPr>
-      <w:r>
-        <w:rPr>
-          <w:rFonts w:cstheme="minorHAnsi"/>
-          <w:b/>
-          <w:bCs/>
-        </w:rPr>
-        <w:t>“Boosting is one of the most powerful learning ideas introduced in the last twenty years.”</w:t>
-      </w:r>
-      <w:r>
-        <w:rPr>
-          <w:rFonts w:cstheme="minorHAnsi"/>
-          <w:b/>
-          <w:bCs/>
-        </w:rPr>
-        <w:t xml:space="preserve"> </w:t>
-      </w:r>
-      <w:r>
-        <w:rPr>
-          <w:rFonts w:cstheme="minorHAnsi"/>
-        </w:rPr>
-        <w:t>Hastie-</w:t>
-      </w:r>
-      <w:proofErr w:type="spellStart"/>
-      <w:r>
-        <w:rPr>
-          <w:rFonts w:cstheme="minorHAnsi"/>
-        </w:rPr>
-        <w:t>Tibshirani</w:t>
-      </w:r>
-      <w:proofErr w:type="spellEnd"/>
-      <w:r>
-        <w:rPr>
-          <w:rFonts w:cstheme="minorHAnsi"/>
-        </w:rPr>
-        <w:t>-Friedman,</w:t>
-      </w:r>
-      <w:r>
-        <w:rPr>
-          <w:rFonts w:cstheme="minorHAnsi"/>
-        </w:rPr>
-        <w:t xml:space="preserve"> </w:t>
-      </w:r>
-      <w:r>
-        <w:rPr>
-          <w:rFonts w:cstheme="minorHAnsi"/>
-          <w:i/>
-          <w:iCs/>
-        </w:rPr>
-        <w:t>The Elements of</w:t>
-      </w:r>
-      <w:r>
-        <w:rPr>
-          <w:rFonts w:cstheme="minorHAnsi"/>
-          <w:i/>
-          <w:iCs/>
-        </w:rPr>
-        <w:t xml:space="preserve"> </w:t>
-      </w:r>
-      <w:r>
-        <w:rPr>
-          <w:rFonts w:cstheme="minorHAnsi"/>
-          <w:i/>
-          <w:iCs/>
-        </w:rPr>
-        <w:t>Statistical Learning: Data Mining, Inference, and</w:t>
-      </w:r>
-      <w:r>
-        <w:rPr>
-          <w:rFonts w:cstheme="minorHAnsi"/>
-          <w:i/>
-          <w:iCs/>
-        </w:rPr>
-        <w:t xml:space="preserve"> </w:t>
-      </w:r>
-      <w:r>
-        <w:rPr>
-          <w:rFonts w:cstheme="minorHAnsi"/>
-          <w:i/>
-          <w:iCs/>
-        </w:rPr>
-        <w:t>Prediction</w:t>
-      </w:r>
-      <w:r>
-        <w:rPr>
-          <w:rFonts w:cstheme="minorHAnsi"/>
-        </w:rPr>
-        <w:t xml:space="preserve">, </w:t>
-      </w:r>
-    </w:p>
-    <w:p>
-      <w:pPr>
-        <w:autoSpaceDE w:val="0"/>
-        <w:autoSpaceDN w:val="0"/>
-        <w:adjustRightInd w:val="0"/>
-        <w:spacing w:after="0" w:line="240" w:lineRule="auto"/>
-        <w:rPr>
-          <w:rFonts w:cstheme="minorHAnsi"/>
-        </w:rPr>
-      </w:pPr>
-      <w:r>
-        <w:rPr>
-          <w:rFonts w:cstheme="minorHAnsi"/>
-        </w:rPr>
-        <w:t>Springer (2009)</w:t>
-      </w:r>
-    </w:p>
-    <w:p>
-      <w:pPr>
-        <w:autoSpaceDE w:val="0"/>
-        <w:autoSpaceDN w:val="0"/>
-        <w:adjustRightInd w:val="0"/>
-        <w:spacing w:after="0" w:line="240" w:lineRule="auto"/>
-        <w:rPr>
-          <w:rFonts w:cstheme="minorHAnsi"/>
-        </w:rPr>
-      </w:pPr>
-    </w:p>
-    <w:p>
-      <w:pPr>
-        <w:spacing w:after="0"/>
-        <w:rPr>
-          <w:rFonts w:cstheme="minorHAnsi"/>
-        </w:rPr>
-      </w:pPr>
-      <w:r>
-        <w:rPr>
-          <w:rStyle w:val="Strong"/>
-          <w:rFonts w:cstheme="minorHAnsi"/>
-          <w:b w:val="0"/>
-          <w:bCs w:val="0"/>
-        </w:rPr>
-        <w:t>Boosting</w:t>
-      </w:r>
-      <w:r>
-        <w:rPr>
-          <w:rStyle w:val="Strong"/>
-          <w:rFonts w:cstheme="minorHAnsi"/>
-        </w:rPr>
-        <w:t> </w:t>
-      </w:r>
-      <w:r>
-        <w:rPr>
-          <w:rFonts w:cstheme="minorHAnsi"/>
-        </w:rPr>
-        <w:t>is an ensemble technique in which the predictors are not made independently, but sequentially.</w:t>
-      </w:r>
-    </w:p>
-    <w:p>
-      <w:pPr>
-        <w:spacing w:after="0"/>
-        <w:rPr>
-          <w:rFonts w:cstheme="minorHAnsi"/>
-        </w:rPr>
-      </w:pPr>
-    </w:p>
-    <w:p>
-      <w:pPr>
-        <w:spacing w:after="0"/>
-        <w:rPr>
-          <w:rFonts w:cstheme="minorHAnsi"/>
-        </w:rPr>
-      </w:pPr>
-      <w:r>
-        <w:rPr>
-          <w:rFonts w:cstheme="minorHAnsi"/>
-          <w:spacing w:val="-1"/>
-          <w:shd w:val="clear" w:color="auto" w:fill="FFFFFF"/>
-        </w:rPr>
-        <w:t>Gradient boosting is a machine learning technique for regression and classification problems, which produces a prediction model in the form of an ensemble of weak prediction models, typically decision trees. </w:t>
-      </w:r>
-      <w:r>
-        <w:rPr>
-          <w:rStyle w:val="Emphasis"/>
-          <w:rFonts w:cstheme="minorHAnsi"/>
-          <w:spacing w:val="-1"/>
-          <w:shd w:val="clear" w:color="auto" w:fill="FFFFFF"/>
-        </w:rPr>
-        <w:t>(Wikipedia definition)</w:t>
-      </w:r>
-    </w:p>
-    <w:p>
-      <w:pPr>
-        <w:spacing w:after="0"/>
-        <w:rPr>
-          <w:rFonts w:cstheme="minorHAnsi"/>
-          <w:b/>
-          <w:bCs/>
-          <w:sz w:val="24"/>
-          <w:szCs w:val="24"/>
-        </w:rPr>
-      </w:pPr>
-    </w:p>
-    <w:p>
-      <w:pPr>
-        <w:autoSpaceDE w:val="0"/>
-        <w:autoSpaceDN w:val="0"/>
-        <w:adjustRightInd w:val="0"/>
-        <w:spacing w:after="0" w:line="240" w:lineRule="auto"/>
-        <w:jc w:val="center"/>
-        <w:rPr>
-          <w:rFonts w:cstheme="minorHAnsi"/>
-          <w:b/>
-          <w:bCs/>
-        </w:rPr>
-      </w:pPr>
       <w:r>
         <w:rPr>
           <w:noProof/>
         </w:rPr>
         <w:drawing>
-          <wp:inline distT="0" distB="0" distL="0" distR="0" wp14:anchorId="0BD8F17E" wp14:editId="26474DC0">
-            <wp:extent cx="4781550" cy="2997200"/>
+          <wp:inline distT="0" distB="0" distL="0" distR="0" wp14:anchorId="3CC4A2F1" wp14:editId="49E2FF01">
+            <wp:extent cx="4686300" cy="1809750"/>
             <wp:effectExtent l="0" t="0" r="0" b="0"/>
-            <wp:docPr id="26" name="Picture 26"/>
+            <wp:docPr id="47" name="Picture 47"/>
             <wp:cNvGraphicFramePr>
               <a:graphicFrameLocks xmlns:a="http://schemas.openxmlformats.org/drawingml/2006/main" noChangeAspect="1"/>
             </wp:cNvGraphicFramePr>
@@ -18397,7 +18008,7 @@
                   <pic:spPr>
                     <a:xfrm>
                       <a:off x="0" y="0"/>
-                      <a:ext cx="4781550" cy="2997200"/>
+                      <a:ext cx="4686300" cy="1809750"/>
                     </a:xfrm>
                     <a:prstGeom prst="rect">
                       <a:avLst/>
@@ -18412,140 +18023,7 @@
     </w:p>
     <w:p>
       <w:pPr>
-        <w:pStyle w:val="ListParagraph"/>
-        <w:numPr>
-          <w:ilvl w:val="0"/>
-          <w:numId w:val="9"/>
-        </w:numPr>
-        <w:autoSpaceDE w:val="0"/>
-        <w:autoSpaceDN w:val="0"/>
-        <w:adjustRightInd w:val="0"/>
-        <w:spacing w:after="0" w:line="240" w:lineRule="auto"/>
-        <w:rPr>
-          <w:rFonts w:cstheme="minorHAnsi"/>
-        </w:rPr>
-      </w:pPr>
-      <w:r>
-        <w:rPr>
-          <w:rFonts w:cstheme="minorHAnsi"/>
-        </w:rPr>
-        <w:t xml:space="preserve">Boosting </w:t>
-      </w:r>
-      <w:r>
-        <w:rPr>
-          <w:rFonts w:cstheme="minorHAnsi"/>
-        </w:rPr>
-        <w:t>algorithms</w:t>
-      </w:r>
-      <w:r>
-        <w:rPr>
-          <w:rFonts w:cstheme="minorHAnsi"/>
-        </w:rPr>
-        <w:t xml:space="preserve"> convert weak leaners into strong learners</w:t>
-      </w:r>
-    </w:p>
-    <w:p>
-      <w:pPr>
-        <w:pStyle w:val="ListParagraph"/>
-        <w:numPr>
-          <w:ilvl w:val="0"/>
-          <w:numId w:val="9"/>
-        </w:numPr>
-        <w:autoSpaceDE w:val="0"/>
-        <w:autoSpaceDN w:val="0"/>
-        <w:adjustRightInd w:val="0"/>
-        <w:spacing w:after="0" w:line="240" w:lineRule="auto"/>
-        <w:rPr>
-          <w:rFonts w:cstheme="minorHAnsi"/>
-        </w:rPr>
-      </w:pPr>
-      <w:r>
-        <w:rPr>
-          <w:rFonts w:cstheme="minorHAnsi"/>
-        </w:rPr>
-        <w:t>A weak learner is one which is slightly better than random guessing</w:t>
-      </w:r>
-    </w:p>
-    <w:p>
-      <w:pPr>
-        <w:pStyle w:val="ListParagraph"/>
-        <w:numPr>
-          <w:ilvl w:val="0"/>
-          <w:numId w:val="9"/>
-        </w:numPr>
-        <w:autoSpaceDE w:val="0"/>
-        <w:autoSpaceDN w:val="0"/>
-        <w:adjustRightInd w:val="0"/>
-        <w:spacing w:after="0" w:line="240" w:lineRule="auto"/>
-        <w:rPr>
-          <w:rFonts w:cstheme="minorHAnsi"/>
-        </w:rPr>
-      </w:pPr>
-      <w:r>
-        <w:rPr>
-          <w:rFonts w:cstheme="minorHAnsi"/>
-        </w:rPr>
-        <w:t>Boosting is a sequential process (trees are grown using information from a</w:t>
-      </w:r>
-    </w:p>
-    <w:p>
-      <w:pPr>
-        <w:pStyle w:val="ListParagraph"/>
-        <w:autoSpaceDE w:val="0"/>
-        <w:autoSpaceDN w:val="0"/>
-        <w:adjustRightInd w:val="0"/>
-        <w:spacing w:after="0" w:line="240" w:lineRule="auto"/>
-        <w:ind w:left="1800"/>
-        <w:rPr>
-          <w:rFonts w:cstheme="minorHAnsi"/>
-        </w:rPr>
-      </w:pPr>
-      <w:r>
-        <w:rPr>
-          <w:rFonts w:cstheme="minorHAnsi"/>
-        </w:rPr>
-        <w:t>Previous grown tree one after another)</w:t>
-      </w:r>
-    </w:p>
-    <w:p>
-      <w:pPr>
-        <w:pStyle w:val="ListParagraph"/>
-        <w:numPr>
-          <w:ilvl w:val="0"/>
-          <w:numId w:val="9"/>
-        </w:numPr>
-        <w:autoSpaceDE w:val="0"/>
-        <w:autoSpaceDN w:val="0"/>
-        <w:adjustRightInd w:val="0"/>
-        <w:spacing w:after="0" w:line="240" w:lineRule="auto"/>
-        <w:rPr>
-          <w:rFonts w:cstheme="minorHAnsi"/>
-        </w:rPr>
-      </w:pPr>
-      <w:r>
-        <w:rPr>
-          <w:rFonts w:cstheme="minorHAnsi"/>
-        </w:rPr>
-        <w:t>The process learns from data and tries to improve at each iteration</w:t>
-      </w:r>
-    </w:p>
-    <w:p>
-      <w:pPr>
-        <w:autoSpaceDE w:val="0"/>
-        <w:autoSpaceDN w:val="0"/>
-        <w:adjustRightInd w:val="0"/>
-        <w:spacing w:after="0" w:line="240" w:lineRule="auto"/>
-        <w:rPr>
-          <w:rFonts w:cstheme="minorHAnsi"/>
-        </w:rPr>
-      </w:pPr>
-    </w:p>
-    <w:p>
-      <w:pPr>
-        <w:autoSpaceDE w:val="0"/>
-        <w:autoSpaceDN w:val="0"/>
-        <w:adjustRightInd w:val="0"/>
-        <w:spacing w:after="0" w:line="240" w:lineRule="auto"/>
+        <w:spacing w:after="0"/>
         <w:jc w:val="center"/>
         <w:rPr>
           <w:rFonts w:cstheme="minorHAnsi"/>
@@ -18553,14 +18031,102 @@
       </w:pPr>
       <w:r>
         <w:rPr>
+          <w:rFonts w:cstheme="minorHAnsi"/>
+        </w:rPr>
+        <w:t>Left</w:t>
+      </w:r>
+      <w:r>
+        <w:rPr>
+          <w:rFonts w:cstheme="minorHAnsi"/>
+        </w:rPr>
+        <w:t xml:space="preserve"> max</w:t>
+      </w:r>
+      <w:r>
+        <w:rPr>
+          <w:rFonts w:cstheme="minorHAnsi"/>
+        </w:rPr>
+        <w:t xml:space="preserve"> </w:t>
+      </w:r>
+      <w:r>
+        <w:rPr>
+          <w:rFonts w:cstheme="minorHAnsi"/>
+        </w:rPr>
+        <w:t xml:space="preserve">margin is better than right.  </w:t>
+      </w:r>
+      <w:r>
+        <w:rPr>
+          <w:rFonts w:cstheme="minorHAnsi"/>
+        </w:rPr>
+        <w:t>Margins are for the points close to the vector.</w:t>
+      </w:r>
+    </w:p>
+    <w:p>
+      <w:pPr>
+        <w:spacing w:after="0"/>
+        <w:jc w:val="center"/>
+        <w:rPr>
+          <w:rFonts w:cstheme="minorHAnsi"/>
+        </w:rPr>
+      </w:pPr>
+      <w:r>
+        <w:rPr>
+          <w:rFonts w:cstheme="minorHAnsi"/>
+        </w:rPr>
+        <w:t>C and gamma are</w:t>
+      </w:r>
+      <w:r>
+        <w:rPr>
+          <w:rFonts w:cstheme="minorHAnsi"/>
+          <w:b/>
+          <w:bCs/>
+        </w:rPr>
+        <w:t xml:space="preserve"> hyperparameters</w:t>
+      </w:r>
+      <w:r>
+        <w:rPr>
+          <w:rFonts w:cstheme="minorHAnsi"/>
+        </w:rPr>
+        <w:t xml:space="preserve"> for SVM classification.</w:t>
+      </w:r>
+      <w:r>
+        <w:rPr>
+          <w:rFonts w:cstheme="minorHAnsi"/>
+        </w:rPr>
+        <w:t xml:space="preserve">  The support vector machine only cares about </w:t>
+      </w:r>
+      <w:r>
+        <w:rPr>
+          <w:rFonts w:cstheme="minorHAnsi"/>
+        </w:rPr>
+        <w:t>the points that are close the hyperplane within the margins.</w:t>
+      </w:r>
+    </w:p>
+    <w:p>
+      <w:pPr>
+        <w:spacing w:after="0"/>
+        <w:jc w:val="center"/>
+        <w:rPr>
+          <w:rFonts w:cstheme="minorHAnsi"/>
+        </w:rPr>
+      </w:pPr>
+    </w:p>
+    <w:p>
+      <w:pPr>
+        <w:spacing w:after="0"/>
+        <w:jc w:val="center"/>
+        <w:rPr>
+          <w:rFonts w:cstheme="minorHAnsi"/>
+        </w:rPr>
+      </w:pPr>
+      <w:r>
+        <w:rPr>
           <w:noProof/>
         </w:rPr>
-        <w:lastRenderedPageBreak/>
         <w:drawing>
-          <wp:inline distT="0" distB="0" distL="0" distR="0" wp14:anchorId="395D1AAC" wp14:editId="2E950B05">
-            <wp:extent cx="4406900" cy="3295650"/>
-            <wp:effectExtent l="0" t="0" r="0" b="0"/>
-            <wp:docPr id="59" name="Picture 59"/>
+          <wp:inline distT="0" distB="0" distL="0" distR="0" wp14:anchorId="5E6F1A59" wp14:editId="127EF412">
+            <wp:extent cx="5943600" cy="2546350"/>
+            <wp:effectExtent l="0" t="0" r="0" b="6350"/>
+            <wp:docPr id="52" name="Picture 52"/>
             <wp:cNvGraphicFramePr>
               <a:graphicFrameLocks xmlns:a="http://schemas.openxmlformats.org/drawingml/2006/main" noChangeAspect="1"/>
             </wp:cNvGraphicFramePr>
@@ -18580,6 +18146,1033 @@
                   <pic:spPr>
                     <a:xfrm>
                       <a:off x="0" y="0"/>
+                      <a:ext cx="5943600" cy="2546350"/>
+                    </a:xfrm>
+                    <a:prstGeom prst="rect">
+                      <a:avLst/>
+                    </a:prstGeom>
+                  </pic:spPr>
+                </pic:pic>
+              </a:graphicData>
+            </a:graphic>
+          </wp:inline>
+        </w:drawing>
+      </w:r>
+    </w:p>
+    <w:p>
+      <w:pPr>
+        <w:spacing w:after="0"/>
+        <w:jc w:val="center"/>
+        <w:rPr>
+          <w:rFonts w:cstheme="minorHAnsi"/>
+          <w:b/>
+          <w:bCs/>
+          <w:sz w:val="24"/>
+          <w:szCs w:val="24"/>
+        </w:rPr>
+      </w:pPr>
+      <w:r>
+        <w:rPr>
+          <w:noProof/>
+        </w:rPr>
+        <w:lastRenderedPageBreak/>
+        <w:drawing>
+          <wp:inline distT="0" distB="0" distL="0" distR="0" wp14:anchorId="52431C55" wp14:editId="683DDFF0">
+            <wp:extent cx="4405630" cy="2216150"/>
+            <wp:effectExtent l="0" t="0" r="0" b="0"/>
+            <wp:docPr id="55" name="Picture 55"/>
+            <wp:cNvGraphicFramePr>
+              <a:graphicFrameLocks xmlns:a="http://schemas.openxmlformats.org/drawingml/2006/main" noChangeAspect="1"/>
+            </wp:cNvGraphicFramePr>
+            <a:graphic xmlns:a="http://schemas.openxmlformats.org/drawingml/2006/main">
+              <a:graphicData uri="http://schemas.openxmlformats.org/drawingml/2006/picture">
+                <pic:pic xmlns:pic="http://schemas.openxmlformats.org/drawingml/2006/picture">
+                  <pic:nvPicPr>
+                    <pic:cNvPr id="1" name=""/>
+                    <pic:cNvPicPr/>
+                  </pic:nvPicPr>
+                  <pic:blipFill>
+                    <a:blip r:embed="rId65"/>
+                    <a:stretch>
+                      <a:fillRect/>
+                    </a:stretch>
+                  </pic:blipFill>
+                  <pic:spPr>
+                    <a:xfrm>
+                      <a:off x="0" y="0"/>
+                      <a:ext cx="4407769" cy="2217226"/>
+                    </a:xfrm>
+                    <a:prstGeom prst="rect">
+                      <a:avLst/>
+                    </a:prstGeom>
+                  </pic:spPr>
+                </pic:pic>
+              </a:graphicData>
+            </a:graphic>
+          </wp:inline>
+        </w:drawing>
+      </w:r>
+    </w:p>
+    <w:p>
+      <w:pPr>
+        <w:spacing w:after="0"/>
+        <w:rPr>
+          <w:rFonts w:cstheme="minorHAnsi"/>
+        </w:rPr>
+      </w:pPr>
+      <w:r>
+        <w:rPr>
+          <w:rFonts w:cstheme="minorHAnsi"/>
+        </w:rPr>
+        <w:t># sample code</w:t>
+      </w:r>
+    </w:p>
+    <w:p>
+      <w:pPr>
+        <w:spacing w:after="0"/>
+        <w:rPr>
+          <w:rFonts w:cstheme="minorHAnsi"/>
+        </w:rPr>
+      </w:pPr>
+      <w:r>
+        <w:rPr>
+          <w:rFonts w:cstheme="minorHAnsi"/>
+        </w:rPr>
+        <w:t>params = {</w:t>
+      </w:r>
+    </w:p>
+    <w:p>
+      <w:pPr>
+        <w:spacing w:after="0"/>
+        <w:rPr>
+          <w:rFonts w:cstheme="minorHAnsi"/>
+        </w:rPr>
+      </w:pPr>
+      <w:r>
+        <w:rPr>
+          <w:rFonts w:cstheme="minorHAnsi"/>
+        </w:rPr>
+        <w:t xml:space="preserve">    'C': [0.1,1,10],</w:t>
+      </w:r>
+    </w:p>
+    <w:p>
+      <w:pPr>
+        <w:spacing w:after="0"/>
+        <w:rPr>
+          <w:rFonts w:cstheme="minorHAnsi"/>
+        </w:rPr>
+      </w:pPr>
+      <w:r>
+        <w:rPr>
+          <w:rFonts w:cstheme="minorHAnsi"/>
+        </w:rPr>
+        <w:t xml:space="preserve">    'gamma': [0.001, 0.01, 0.1, 1]</w:t>
+      </w:r>
+    </w:p>
+    <w:p>
+      <w:pPr>
+        <w:spacing w:after="0"/>
+        <w:rPr>
+          <w:rFonts w:cstheme="minorHAnsi"/>
+        </w:rPr>
+      </w:pPr>
+      <w:r>
+        <w:rPr>
+          <w:rFonts w:cstheme="minorHAnsi"/>
+        </w:rPr>
+        <w:t>}</w:t>
+      </w:r>
+    </w:p>
+    <w:p>
+      <w:pPr>
+        <w:spacing w:after="0"/>
+        <w:rPr>
+          <w:rFonts w:cstheme="minorHAnsi"/>
+        </w:rPr>
+      </w:pPr>
+      <w:r>
+        <w:rPr>
+          <w:rFonts w:cstheme="minorHAnsi"/>
+        </w:rPr>
+        <w:t>svm_reg1 = SVR(kernel='</w:t>
+      </w:r>
+      <w:proofErr w:type="spellStart"/>
+      <w:r>
+        <w:rPr>
+          <w:rFonts w:cstheme="minorHAnsi"/>
+        </w:rPr>
+        <w:t>rbf</w:t>
+      </w:r>
+      <w:proofErr w:type="spellEnd"/>
+      <w:r>
+        <w:rPr>
+          <w:rFonts w:cstheme="minorHAnsi"/>
+        </w:rPr>
+        <w:t>')</w:t>
+      </w:r>
+    </w:p>
+    <w:p>
+      <w:pPr>
+        <w:spacing w:after="0"/>
+        <w:rPr>
+          <w:rFonts w:cstheme="minorHAnsi"/>
+        </w:rPr>
+      </w:pPr>
+      <w:proofErr w:type="spellStart"/>
+      <w:r>
+        <w:rPr>
+          <w:rFonts w:cstheme="minorHAnsi"/>
+        </w:rPr>
+        <w:t>gssvm</w:t>
+      </w:r>
+      <w:proofErr w:type="spellEnd"/>
+      <w:r>
+        <w:rPr>
+          <w:rFonts w:cstheme="minorHAnsi"/>
+        </w:rPr>
+        <w:t xml:space="preserve"> = </w:t>
+      </w:r>
+      <w:proofErr w:type="spellStart"/>
+      <w:r>
+        <w:rPr>
+          <w:rFonts w:cstheme="minorHAnsi"/>
+        </w:rPr>
+        <w:t>GridSearchCV</w:t>
+      </w:r>
+      <w:proofErr w:type="spellEnd"/>
+      <w:r>
+        <w:rPr>
+          <w:rFonts w:cstheme="minorHAnsi"/>
+        </w:rPr>
+        <w:t xml:space="preserve">(svm_reg1, </w:t>
+      </w:r>
+      <w:proofErr w:type="spellStart"/>
+      <w:r>
+        <w:rPr>
+          <w:rFonts w:cstheme="minorHAnsi"/>
+        </w:rPr>
+        <w:t>param_grid</w:t>
+      </w:r>
+      <w:proofErr w:type="spellEnd"/>
+      <w:r>
+        <w:rPr>
+          <w:rFonts w:cstheme="minorHAnsi"/>
+        </w:rPr>
+        <w:t>=params, cv=3)</w:t>
+      </w:r>
+    </w:p>
+    <w:p>
+      <w:pPr>
+        <w:spacing w:after="0"/>
+        <w:rPr>
+          <w:rFonts w:cstheme="minorHAnsi"/>
+        </w:rPr>
+      </w:pPr>
+      <w:proofErr w:type="spellStart"/>
+      <w:r>
+        <w:rPr>
+          <w:rFonts w:cstheme="minorHAnsi"/>
+        </w:rPr>
+        <w:t>gssvm.fit</w:t>
+      </w:r>
+      <w:proofErr w:type="spellEnd"/>
+      <w:r>
+        <w:rPr>
+          <w:rFonts w:cstheme="minorHAnsi"/>
+        </w:rPr>
+        <w:t>(X, y)</w:t>
+      </w:r>
+    </w:p>
+    <w:p>
+      <w:pPr>
+        <w:spacing w:after="0"/>
+        <w:rPr>
+          <w:rFonts w:cstheme="minorHAnsi"/>
+        </w:rPr>
+      </w:pPr>
+      <w:proofErr w:type="spellStart"/>
+      <w:r>
+        <w:rPr>
+          <w:rFonts w:cstheme="minorHAnsi"/>
+        </w:rPr>
+        <w:t>y_pred</w:t>
+      </w:r>
+      <w:proofErr w:type="spellEnd"/>
+      <w:r>
+        <w:rPr>
+          <w:rFonts w:cstheme="minorHAnsi"/>
+        </w:rPr>
+        <w:t xml:space="preserve"> = </w:t>
+      </w:r>
+      <w:proofErr w:type="spellStart"/>
+      <w:r>
+        <w:rPr>
+          <w:rFonts w:cstheme="minorHAnsi"/>
+        </w:rPr>
+        <w:t>gssvm.predict</w:t>
+      </w:r>
+      <w:proofErr w:type="spellEnd"/>
+      <w:r>
+        <w:rPr>
+          <w:rFonts w:cstheme="minorHAnsi"/>
+        </w:rPr>
+        <w:t>(</w:t>
+      </w:r>
+      <w:proofErr w:type="spellStart"/>
+      <w:r>
+        <w:rPr>
+          <w:rFonts w:cstheme="minorHAnsi"/>
+        </w:rPr>
+        <w:t>X_test</w:t>
+      </w:r>
+      <w:proofErr w:type="spellEnd"/>
+      <w:r>
+        <w:rPr>
+          <w:rFonts w:cstheme="minorHAnsi"/>
+        </w:rPr>
+        <w:t>)</w:t>
+      </w:r>
+    </w:p>
+    <w:p>
+      <w:pPr>
+        <w:spacing w:after="0"/>
+        <w:rPr>
+          <w:rFonts w:cstheme="minorHAnsi"/>
+        </w:rPr>
+      </w:pPr>
+      <w:r>
+        <w:rPr>
+          <w:rFonts w:cstheme="minorHAnsi"/>
+        </w:rPr>
+        <w:t>lr_results(df,X_test,y_test,y_pred,path,'OPSpredictionsSVM_GS.csv',stats_list,gssvm)</w:t>
+      </w:r>
+    </w:p>
+    <w:p>
+      <w:pPr>
+        <w:spacing w:after="0"/>
+        <w:rPr>
+          <w:rFonts w:cstheme="minorHAnsi"/>
+        </w:rPr>
+      </w:pPr>
+      <w:r>
+        <w:rPr>
+          <w:rFonts w:cstheme="minorHAnsi"/>
+        </w:rPr>
+        <w:t>print(</w:t>
+      </w:r>
+      <w:proofErr w:type="spellStart"/>
+      <w:r>
+        <w:rPr>
+          <w:rFonts w:cstheme="minorHAnsi"/>
+        </w:rPr>
+        <w:t>gssvm.best_params</w:t>
+      </w:r>
+      <w:proofErr w:type="spellEnd"/>
+      <w:r>
+        <w:rPr>
+          <w:rFonts w:cstheme="minorHAnsi"/>
+        </w:rPr>
+        <w:t>_)</w:t>
+      </w:r>
+    </w:p>
+    <w:p>
+      <w:pPr>
+        <w:spacing w:after="0"/>
+        <w:rPr>
+          <w:rFonts w:cstheme="minorHAnsi"/>
+        </w:rPr>
+      </w:pPr>
+      <w:r>
+        <w:rPr>
+          <w:rFonts w:cstheme="minorHAnsi"/>
+        </w:rPr>
+        <w:t>print(</w:t>
+      </w:r>
+      <w:proofErr w:type="spellStart"/>
+      <w:r>
+        <w:rPr>
+          <w:rFonts w:cstheme="minorHAnsi"/>
+        </w:rPr>
+        <w:t>gssvm.best_score</w:t>
+      </w:r>
+      <w:proofErr w:type="spellEnd"/>
+      <w:r>
+        <w:rPr>
+          <w:rFonts w:cstheme="minorHAnsi"/>
+        </w:rPr>
+        <w:t>_)</w:t>
+      </w:r>
+    </w:p>
+    <w:p>
+      <w:pPr>
+        <w:spacing w:after="0"/>
+        <w:rPr>
+          <w:rFonts w:cstheme="minorHAnsi"/>
+        </w:rPr>
+      </w:pPr>
+      <w:r>
+        <w:rPr>
+          <w:rFonts w:cstheme="minorHAnsi"/>
+        </w:rPr>
+        <w:t>print(</w:t>
+      </w:r>
+      <w:proofErr w:type="spellStart"/>
+      <w:r>
+        <w:rPr>
+          <w:rFonts w:cstheme="minorHAnsi"/>
+        </w:rPr>
+        <w:t>np.sqrt</w:t>
+      </w:r>
+      <w:proofErr w:type="spellEnd"/>
+      <w:r>
+        <w:rPr>
+          <w:rFonts w:cstheme="minorHAnsi"/>
+        </w:rPr>
+        <w:t>(</w:t>
+      </w:r>
+      <w:proofErr w:type="spellStart"/>
+      <w:r>
+        <w:rPr>
+          <w:rFonts w:cstheme="minorHAnsi"/>
+        </w:rPr>
+        <w:t>np.abs</w:t>
+      </w:r>
+      <w:proofErr w:type="spellEnd"/>
+      <w:r>
+        <w:rPr>
+          <w:rFonts w:cstheme="minorHAnsi"/>
+        </w:rPr>
+        <w:t>(</w:t>
+      </w:r>
+      <w:proofErr w:type="spellStart"/>
+      <w:r>
+        <w:rPr>
+          <w:rFonts w:cstheme="minorHAnsi"/>
+        </w:rPr>
+        <w:t>gssvm.best_score</w:t>
+      </w:r>
+      <w:proofErr w:type="spellEnd"/>
+      <w:r>
+        <w:rPr>
+          <w:rFonts w:cstheme="minorHAnsi"/>
+        </w:rPr>
+        <w:t>_)))</w:t>
+      </w:r>
+    </w:p>
+    <w:p>
+      <w:pPr>
+        <w:spacing w:after="0"/>
+        <w:rPr>
+          <w:rFonts w:cstheme="minorHAnsi"/>
+          <w:b/>
+          <w:bCs/>
+          <w:sz w:val="24"/>
+          <w:szCs w:val="24"/>
+        </w:rPr>
+      </w:pPr>
+    </w:p>
+    <w:p>
+      <w:pPr>
+        <w:spacing w:after="0"/>
+        <w:rPr>
+          <w:rFonts w:cstheme="minorHAnsi"/>
+          <w:b/>
+          <w:bCs/>
+          <w:sz w:val="24"/>
+          <w:szCs w:val="24"/>
+        </w:rPr>
+      </w:pPr>
+    </w:p>
+    <w:p>
+      <w:pPr>
+        <w:spacing w:after="0"/>
+        <w:rPr>
+          <w:rFonts w:cstheme="minorHAnsi"/>
+          <w:b/>
+          <w:bCs/>
+          <w:sz w:val="24"/>
+          <w:szCs w:val="24"/>
+        </w:rPr>
+      </w:pPr>
+    </w:p>
+    <w:p>
+      <w:pPr>
+        <w:spacing w:after="0"/>
+        <w:rPr>
+          <w:rFonts w:cstheme="minorHAnsi"/>
+          <w:b/>
+          <w:bCs/>
+          <w:sz w:val="24"/>
+          <w:szCs w:val="24"/>
+        </w:rPr>
+      </w:pPr>
+    </w:p>
+    <w:p>
+      <w:pPr>
+        <w:spacing w:after="0"/>
+        <w:rPr>
+          <w:rFonts w:cstheme="minorHAnsi"/>
+          <w:b/>
+          <w:bCs/>
+          <w:sz w:val="24"/>
+          <w:szCs w:val="24"/>
+        </w:rPr>
+      </w:pPr>
+    </w:p>
+    <w:p>
+      <w:pPr>
+        <w:spacing w:after="0"/>
+        <w:rPr>
+          <w:rFonts w:cstheme="minorHAnsi"/>
+          <w:b/>
+          <w:bCs/>
+          <w:sz w:val="24"/>
+          <w:szCs w:val="24"/>
+        </w:rPr>
+      </w:pPr>
+    </w:p>
+    <w:p>
+      <w:pPr>
+        <w:spacing w:after="0"/>
+        <w:rPr>
+          <w:rFonts w:cstheme="minorHAnsi"/>
+          <w:b/>
+          <w:bCs/>
+          <w:sz w:val="24"/>
+          <w:szCs w:val="24"/>
+        </w:rPr>
+      </w:pPr>
+    </w:p>
+    <w:p>
+      <w:pPr>
+        <w:spacing w:after="0"/>
+        <w:rPr>
+          <w:rFonts w:cstheme="minorHAnsi"/>
+          <w:b/>
+          <w:bCs/>
+          <w:sz w:val="24"/>
+          <w:szCs w:val="24"/>
+        </w:rPr>
+      </w:pPr>
+    </w:p>
+    <w:p>
+      <w:pPr>
+        <w:spacing w:after="0"/>
+        <w:rPr>
+          <w:rFonts w:cstheme="minorHAnsi"/>
+          <w:b/>
+          <w:bCs/>
+          <w:sz w:val="24"/>
+          <w:szCs w:val="24"/>
+        </w:rPr>
+      </w:pPr>
+    </w:p>
+    <w:p>
+      <w:pPr>
+        <w:spacing w:after="0"/>
+        <w:rPr>
+          <w:rFonts w:cstheme="minorHAnsi"/>
+          <w:b/>
+          <w:bCs/>
+          <w:sz w:val="24"/>
+          <w:szCs w:val="24"/>
+        </w:rPr>
+      </w:pPr>
+    </w:p>
+    <w:p>
+      <w:pPr>
+        <w:spacing w:after="0"/>
+        <w:rPr>
+          <w:rFonts w:cstheme="minorHAnsi"/>
+          <w:b/>
+          <w:bCs/>
+          <w:sz w:val="24"/>
+          <w:szCs w:val="24"/>
+        </w:rPr>
+      </w:pPr>
+    </w:p>
+    <w:p>
+      <w:pPr>
+        <w:rPr>
+          <w:rFonts w:cstheme="minorHAnsi"/>
+          <w:b/>
+          <w:bCs/>
+          <w:sz w:val="24"/>
+          <w:szCs w:val="24"/>
+        </w:rPr>
+      </w:pPr>
+      <w:r>
+        <w:rPr>
+          <w:rFonts w:cstheme="minorHAnsi"/>
+          <w:b/>
+          <w:bCs/>
+          <w:sz w:val="24"/>
+          <w:szCs w:val="24"/>
+        </w:rPr>
+        <w:br w:type="page"/>
+      </w:r>
+    </w:p>
+    <w:p>
+      <w:pPr>
+        <w:spacing w:after="0"/>
+        <w:rPr>
+          <w:rFonts w:cstheme="minorHAnsi"/>
+          <w:b/>
+          <w:bCs/>
+          <w:sz w:val="24"/>
+          <w:szCs w:val="24"/>
+        </w:rPr>
+      </w:pPr>
+      <w:r>
+        <w:rPr>
+          <w:rFonts w:cstheme="minorHAnsi"/>
+          <w:b/>
+          <w:bCs/>
+          <w:sz w:val="24"/>
+          <w:szCs w:val="24"/>
+        </w:rPr>
+        <w:lastRenderedPageBreak/>
+        <w:t>Boosting</w:t>
+      </w:r>
+    </w:p>
+    <w:p>
+      <w:pPr>
+        <w:spacing w:after="0"/>
+        <w:rPr>
+          <w:rFonts w:cstheme="minorHAnsi"/>
+          <w:b/>
+          <w:bCs/>
+          <w:sz w:val="24"/>
+          <w:szCs w:val="24"/>
+        </w:rPr>
+      </w:pPr>
+    </w:p>
+    <w:p>
+      <w:pPr>
+        <w:autoSpaceDE w:val="0"/>
+        <w:autoSpaceDN w:val="0"/>
+        <w:adjustRightInd w:val="0"/>
+        <w:spacing w:after="0" w:line="240" w:lineRule="auto"/>
+        <w:rPr>
+          <w:rFonts w:cstheme="minorHAnsi"/>
+        </w:rPr>
+      </w:pPr>
+      <w:r>
+        <w:rPr>
+          <w:rFonts w:cstheme="minorHAnsi"/>
+          <w:b/>
+          <w:bCs/>
+        </w:rPr>
+        <w:t>“Boosting is one of the most powerful learning ideas introduced in the last twenty years.”</w:t>
+      </w:r>
+      <w:r>
+        <w:rPr>
+          <w:rFonts w:cstheme="minorHAnsi"/>
+          <w:b/>
+          <w:bCs/>
+        </w:rPr>
+        <w:t xml:space="preserve"> </w:t>
+      </w:r>
+      <w:r>
+        <w:rPr>
+          <w:rFonts w:cstheme="minorHAnsi"/>
+        </w:rPr>
+        <w:t>Hastie-</w:t>
+      </w:r>
+      <w:proofErr w:type="spellStart"/>
+      <w:r>
+        <w:rPr>
+          <w:rFonts w:cstheme="minorHAnsi"/>
+        </w:rPr>
+        <w:t>Tibshirani</w:t>
+      </w:r>
+      <w:proofErr w:type="spellEnd"/>
+      <w:r>
+        <w:rPr>
+          <w:rFonts w:cstheme="minorHAnsi"/>
+        </w:rPr>
+        <w:t>-Friedman,</w:t>
+      </w:r>
+      <w:r>
+        <w:rPr>
+          <w:rFonts w:cstheme="minorHAnsi"/>
+        </w:rPr>
+        <w:t xml:space="preserve"> </w:t>
+      </w:r>
+      <w:r>
+        <w:rPr>
+          <w:rFonts w:cstheme="minorHAnsi"/>
+          <w:i/>
+          <w:iCs/>
+        </w:rPr>
+        <w:t>The Elements of</w:t>
+      </w:r>
+      <w:r>
+        <w:rPr>
+          <w:rFonts w:cstheme="minorHAnsi"/>
+          <w:i/>
+          <w:iCs/>
+        </w:rPr>
+        <w:t xml:space="preserve"> </w:t>
+      </w:r>
+      <w:r>
+        <w:rPr>
+          <w:rFonts w:cstheme="minorHAnsi"/>
+          <w:i/>
+          <w:iCs/>
+        </w:rPr>
+        <w:t>Statistical Learning: Data Mining, Inference, and</w:t>
+      </w:r>
+      <w:r>
+        <w:rPr>
+          <w:rFonts w:cstheme="minorHAnsi"/>
+          <w:i/>
+          <w:iCs/>
+        </w:rPr>
+        <w:t xml:space="preserve"> </w:t>
+      </w:r>
+      <w:r>
+        <w:rPr>
+          <w:rFonts w:cstheme="minorHAnsi"/>
+          <w:i/>
+          <w:iCs/>
+        </w:rPr>
+        <w:t>Prediction</w:t>
+      </w:r>
+      <w:r>
+        <w:rPr>
+          <w:rFonts w:cstheme="minorHAnsi"/>
+        </w:rPr>
+        <w:t xml:space="preserve">, </w:t>
+      </w:r>
+    </w:p>
+    <w:p>
+      <w:pPr>
+        <w:autoSpaceDE w:val="0"/>
+        <w:autoSpaceDN w:val="0"/>
+        <w:adjustRightInd w:val="0"/>
+        <w:spacing w:after="0" w:line="240" w:lineRule="auto"/>
+        <w:rPr>
+          <w:rFonts w:cstheme="minorHAnsi"/>
+        </w:rPr>
+      </w:pPr>
+      <w:r>
+        <w:rPr>
+          <w:rFonts w:cstheme="minorHAnsi"/>
+        </w:rPr>
+        <w:t>Springer (2009)</w:t>
+      </w:r>
+    </w:p>
+    <w:p>
+      <w:pPr>
+        <w:autoSpaceDE w:val="0"/>
+        <w:autoSpaceDN w:val="0"/>
+        <w:adjustRightInd w:val="0"/>
+        <w:spacing w:after="0" w:line="240" w:lineRule="auto"/>
+        <w:rPr>
+          <w:rFonts w:cstheme="minorHAnsi"/>
+        </w:rPr>
+      </w:pPr>
+    </w:p>
+    <w:p>
+      <w:pPr>
+        <w:spacing w:after="0"/>
+        <w:rPr>
+          <w:rFonts w:cstheme="minorHAnsi"/>
+        </w:rPr>
+      </w:pPr>
+      <w:r>
+        <w:rPr>
+          <w:rStyle w:val="Strong"/>
+          <w:rFonts w:cstheme="minorHAnsi"/>
+          <w:b w:val="0"/>
+          <w:bCs w:val="0"/>
+        </w:rPr>
+        <w:t>Boosting</w:t>
+      </w:r>
+      <w:r>
+        <w:rPr>
+          <w:rStyle w:val="Strong"/>
+          <w:rFonts w:cstheme="minorHAnsi"/>
+        </w:rPr>
+        <w:t> </w:t>
+      </w:r>
+      <w:r>
+        <w:rPr>
+          <w:rFonts w:cstheme="minorHAnsi"/>
+        </w:rPr>
+        <w:t>is an ensemble technique in which the predictors are not made independently, but sequentially.</w:t>
+      </w:r>
+    </w:p>
+    <w:p>
+      <w:pPr>
+        <w:spacing w:after="0"/>
+        <w:rPr>
+          <w:rFonts w:cstheme="minorHAnsi"/>
+        </w:rPr>
+      </w:pPr>
+    </w:p>
+    <w:p>
+      <w:pPr>
+        <w:spacing w:after="0"/>
+        <w:rPr>
+          <w:rFonts w:cstheme="minorHAnsi"/>
+        </w:rPr>
+      </w:pPr>
+      <w:r>
+        <w:rPr>
+          <w:rFonts w:cstheme="minorHAnsi"/>
+          <w:spacing w:val="-1"/>
+          <w:shd w:val="clear" w:color="auto" w:fill="FFFFFF"/>
+        </w:rPr>
+        <w:t>Gradient boosting is a machine learning technique for regression and classification problems, which produces a prediction model in the form of an ensemble of weak prediction models, typically decision trees. </w:t>
+      </w:r>
+      <w:r>
+        <w:rPr>
+          <w:rStyle w:val="Emphasis"/>
+          <w:rFonts w:cstheme="minorHAnsi"/>
+          <w:spacing w:val="-1"/>
+          <w:shd w:val="clear" w:color="auto" w:fill="FFFFFF"/>
+        </w:rPr>
+        <w:t>(Wikipedia definition)</w:t>
+      </w:r>
+    </w:p>
+    <w:p>
+      <w:pPr>
+        <w:spacing w:after="0"/>
+        <w:rPr>
+          <w:rFonts w:cstheme="minorHAnsi"/>
+          <w:b/>
+          <w:bCs/>
+          <w:sz w:val="24"/>
+          <w:szCs w:val="24"/>
+        </w:rPr>
+      </w:pPr>
+    </w:p>
+    <w:p>
+      <w:pPr>
+        <w:autoSpaceDE w:val="0"/>
+        <w:autoSpaceDN w:val="0"/>
+        <w:adjustRightInd w:val="0"/>
+        <w:spacing w:after="0" w:line="240" w:lineRule="auto"/>
+        <w:jc w:val="center"/>
+        <w:rPr>
+          <w:rFonts w:cstheme="minorHAnsi"/>
+          <w:b/>
+          <w:bCs/>
+        </w:rPr>
+      </w:pPr>
+      <w:r>
+        <w:rPr>
+          <w:noProof/>
+        </w:rPr>
+        <w:drawing>
+          <wp:inline distT="0" distB="0" distL="0" distR="0" wp14:anchorId="0BD8F17E" wp14:editId="26474DC0">
+            <wp:extent cx="4781550" cy="2997200"/>
+            <wp:effectExtent l="0" t="0" r="0" b="0"/>
+            <wp:docPr id="26" name="Picture 26"/>
+            <wp:cNvGraphicFramePr>
+              <a:graphicFrameLocks xmlns:a="http://schemas.openxmlformats.org/drawingml/2006/main" noChangeAspect="1"/>
+            </wp:cNvGraphicFramePr>
+            <a:graphic xmlns:a="http://schemas.openxmlformats.org/drawingml/2006/main">
+              <a:graphicData uri="http://schemas.openxmlformats.org/drawingml/2006/picture">
+                <pic:pic xmlns:pic="http://schemas.openxmlformats.org/drawingml/2006/picture">
+                  <pic:nvPicPr>
+                    <pic:cNvPr id="1" name=""/>
+                    <pic:cNvPicPr/>
+                  </pic:nvPicPr>
+                  <pic:blipFill>
+                    <a:blip r:embed="rId66"/>
+                    <a:stretch>
+                      <a:fillRect/>
+                    </a:stretch>
+                  </pic:blipFill>
+                  <pic:spPr>
+                    <a:xfrm>
+                      <a:off x="0" y="0"/>
+                      <a:ext cx="4781550" cy="2997200"/>
+                    </a:xfrm>
+                    <a:prstGeom prst="rect">
+                      <a:avLst/>
+                    </a:prstGeom>
+                  </pic:spPr>
+                </pic:pic>
+              </a:graphicData>
+            </a:graphic>
+          </wp:inline>
+        </w:drawing>
+      </w:r>
+    </w:p>
+    <w:p>
+      <w:pPr>
+        <w:pStyle w:val="ListParagraph"/>
+        <w:numPr>
+          <w:ilvl w:val="0"/>
+          <w:numId w:val="9"/>
+        </w:numPr>
+        <w:autoSpaceDE w:val="0"/>
+        <w:autoSpaceDN w:val="0"/>
+        <w:adjustRightInd w:val="0"/>
+        <w:spacing w:after="0" w:line="240" w:lineRule="auto"/>
+        <w:rPr>
+          <w:rFonts w:cstheme="minorHAnsi"/>
+        </w:rPr>
+      </w:pPr>
+      <w:r>
+        <w:rPr>
+          <w:rFonts w:cstheme="minorHAnsi"/>
+        </w:rPr>
+        <w:t xml:space="preserve">Boosting </w:t>
+      </w:r>
+      <w:r>
+        <w:rPr>
+          <w:rFonts w:cstheme="minorHAnsi"/>
+        </w:rPr>
+        <w:t>algorithms</w:t>
+      </w:r>
+      <w:r>
+        <w:rPr>
+          <w:rFonts w:cstheme="minorHAnsi"/>
+        </w:rPr>
+        <w:t xml:space="preserve"> convert weak leaners into strong learners</w:t>
+      </w:r>
+    </w:p>
+    <w:p>
+      <w:pPr>
+        <w:pStyle w:val="ListParagraph"/>
+        <w:numPr>
+          <w:ilvl w:val="0"/>
+          <w:numId w:val="9"/>
+        </w:numPr>
+        <w:autoSpaceDE w:val="0"/>
+        <w:autoSpaceDN w:val="0"/>
+        <w:adjustRightInd w:val="0"/>
+        <w:spacing w:after="0" w:line="240" w:lineRule="auto"/>
+        <w:rPr>
+          <w:rFonts w:cstheme="minorHAnsi"/>
+        </w:rPr>
+      </w:pPr>
+      <w:r>
+        <w:rPr>
+          <w:rFonts w:cstheme="minorHAnsi"/>
+        </w:rPr>
+        <w:t>A weak learner is one which is slightly better than random guessing</w:t>
+      </w:r>
+    </w:p>
+    <w:p>
+      <w:pPr>
+        <w:pStyle w:val="ListParagraph"/>
+        <w:numPr>
+          <w:ilvl w:val="0"/>
+          <w:numId w:val="9"/>
+        </w:numPr>
+        <w:autoSpaceDE w:val="0"/>
+        <w:autoSpaceDN w:val="0"/>
+        <w:adjustRightInd w:val="0"/>
+        <w:spacing w:after="0" w:line="240" w:lineRule="auto"/>
+        <w:rPr>
+          <w:rFonts w:cstheme="minorHAnsi"/>
+        </w:rPr>
+      </w:pPr>
+      <w:r>
+        <w:rPr>
+          <w:rFonts w:cstheme="minorHAnsi"/>
+        </w:rPr>
+        <w:t>Boosting is a sequential process (trees are grown using information from a</w:t>
+      </w:r>
+    </w:p>
+    <w:p>
+      <w:pPr>
+        <w:pStyle w:val="ListParagraph"/>
+        <w:autoSpaceDE w:val="0"/>
+        <w:autoSpaceDN w:val="0"/>
+        <w:adjustRightInd w:val="0"/>
+        <w:spacing w:after="0" w:line="240" w:lineRule="auto"/>
+        <w:ind w:left="1800"/>
+        <w:rPr>
+          <w:rFonts w:cstheme="minorHAnsi"/>
+        </w:rPr>
+      </w:pPr>
+      <w:r>
+        <w:rPr>
+          <w:rFonts w:cstheme="minorHAnsi"/>
+        </w:rPr>
+        <w:t>Previous grown tree one after another)</w:t>
+      </w:r>
+    </w:p>
+    <w:p>
+      <w:pPr>
+        <w:pStyle w:val="ListParagraph"/>
+        <w:numPr>
+          <w:ilvl w:val="0"/>
+          <w:numId w:val="9"/>
+        </w:numPr>
+        <w:autoSpaceDE w:val="0"/>
+        <w:autoSpaceDN w:val="0"/>
+        <w:adjustRightInd w:val="0"/>
+        <w:spacing w:after="0" w:line="240" w:lineRule="auto"/>
+        <w:rPr>
+          <w:rFonts w:cstheme="minorHAnsi"/>
+        </w:rPr>
+      </w:pPr>
+      <w:r>
+        <w:rPr>
+          <w:rFonts w:cstheme="minorHAnsi"/>
+        </w:rPr>
+        <w:t>The process learns from data and tries to improve at each iteration</w:t>
+      </w:r>
+    </w:p>
+    <w:p>
+      <w:pPr>
+        <w:autoSpaceDE w:val="0"/>
+        <w:autoSpaceDN w:val="0"/>
+        <w:adjustRightInd w:val="0"/>
+        <w:spacing w:after="0" w:line="240" w:lineRule="auto"/>
+        <w:rPr>
+          <w:rFonts w:cstheme="minorHAnsi"/>
+        </w:rPr>
+      </w:pPr>
+    </w:p>
+    <w:p>
+      <w:pPr>
+        <w:autoSpaceDE w:val="0"/>
+        <w:autoSpaceDN w:val="0"/>
+        <w:adjustRightInd w:val="0"/>
+        <w:spacing w:after="0" w:line="240" w:lineRule="auto"/>
+        <w:jc w:val="center"/>
+        <w:rPr>
+          <w:rFonts w:cstheme="minorHAnsi"/>
+        </w:rPr>
+      </w:pPr>
+      <w:r>
+        <w:rPr>
+          <w:noProof/>
+        </w:rPr>
+        <w:lastRenderedPageBreak/>
+        <w:drawing>
+          <wp:inline distT="0" distB="0" distL="0" distR="0" wp14:anchorId="395D1AAC" wp14:editId="2E950B05">
+            <wp:extent cx="4406900" cy="3295650"/>
+            <wp:effectExtent l="0" t="0" r="0" b="0"/>
+            <wp:docPr id="59" name="Picture 59"/>
+            <wp:cNvGraphicFramePr>
+              <a:graphicFrameLocks xmlns:a="http://schemas.openxmlformats.org/drawingml/2006/main" noChangeAspect="1"/>
+            </wp:cNvGraphicFramePr>
+            <a:graphic xmlns:a="http://schemas.openxmlformats.org/drawingml/2006/main">
+              <a:graphicData uri="http://schemas.openxmlformats.org/drawingml/2006/picture">
+                <pic:pic xmlns:pic="http://schemas.openxmlformats.org/drawingml/2006/picture">
+                  <pic:nvPicPr>
+                    <pic:cNvPr id="1" name=""/>
+                    <pic:cNvPicPr/>
+                  </pic:nvPicPr>
+                  <pic:blipFill>
+                    <a:blip r:embed="rId67"/>
+                    <a:stretch>
+                      <a:fillRect/>
+                    </a:stretch>
+                  </pic:blipFill>
+                  <pic:spPr>
+                    <a:xfrm>
+                      <a:off x="0" y="0"/>
                       <a:ext cx="4406900" cy="3295650"/>
                     </a:xfrm>
                     <a:prstGeom prst="rect">
@@ -18802,7 +19395,7 @@
                     <pic:cNvPicPr/>
                   </pic:nvPicPr>
                   <pic:blipFill>
-                    <a:blip r:embed="rId65"/>
+                    <a:blip r:embed="rId68"/>
                     <a:stretch>
                       <a:fillRect/>
                     </a:stretch>
@@ -21141,6 +21734,7 @@
   <w:style w:type="character" w:default="1" w:styleId="DefaultParagraphFont">
     <w:name w:val="Default Paragraph Font"/>
     <w:uiPriority w:val="1"/>
+    <w:semiHidden/>
     <w:unhideWhenUsed/>
   </w:style>
   <w:style w:type="table" w:default="1" w:styleId="TableNormal">

</xml_diff>